<commit_message>
Ajout et Modification Réseau, 26/08/2025
</commit_message>
<xml_diff>
--- a/Module Réseau/VLAN, VPN, Pare-feu, DMZ, DHCP et DNS.docx
+++ b/Module Réseau/VLAN, VPN, Pare-feu, DMZ, DHCP et DNS.docx
@@ -21,27 +21,7 @@
           <w:szCs w:val="32"/>
           <w:u w:val="single"/>
         </w:rPr>
-        <w:t>VLAN, VPN, Pare-feu, DMZ, DHCP et DNS</w:t>
-      </w:r>
-      <w:r>
-        <w:rPr>
-          <w:b/>
-          <w:i/>
-          <w:sz w:val="32"/>
-          <w:szCs w:val="32"/>
-          <w:u w:val="single"/>
-        </w:rPr>
-        <w:t xml:space="preserve"> - </w:t>
-      </w:r>
-      <w:r>
-        <w:rPr>
-          <w:b/>
-          <w:i/>
-          <w:sz w:val="32"/>
-          <w:szCs w:val="32"/>
-          <w:u w:val="single"/>
-        </w:rPr>
-        <w:t>Activité 12</w:t>
+        <w:t>VLAN, VPN, Pare-feu, DMZ, DHCP et DNS - Activité 12</w:t>
       </w:r>
     </w:p>
     <w:p>
@@ -98,60 +78,50 @@
     <w:p>
       <w:pPr>
         <w:rPr>
-          <w:rStyle w:val="lev"/>
-          <w:rFonts w:eastAsia="Times New Roman" w:cstheme="minorHAnsi"/>
-          <w:sz w:val="24"/>
-          <w:szCs w:val="24"/>
-          <w:lang w:eastAsia="fr-FR"/>
-        </w:rPr>
-      </w:pPr>
-      <w:r>
-        <w:rPr>
-          <w:rStyle w:val="lev"/>
-          <w:rFonts w:eastAsia="Times New Roman" w:cstheme="minorHAnsi"/>
-          <w:sz w:val="24"/>
-          <w:szCs w:val="24"/>
-          <w:lang w:eastAsia="fr-FR"/>
-        </w:rPr>
-        <w:t>Définition</w:t>
-      </w:r>
-      <w:bookmarkStart w:id="0" w:name="_GoBack"/>
-      <w:bookmarkEnd w:id="0"/>
-    </w:p>
-    <w:p>
-      <w:pPr>
-        <w:rPr>
-          <w:rFonts w:cstheme="minorHAnsi"/>
-          <w:sz w:val="24"/>
-          <w:szCs w:val="24"/>
-        </w:rPr>
-      </w:pPr>
-      <w:r>
-        <w:rPr>
-          <w:rFonts w:cstheme="minorHAnsi"/>
-          <w:sz w:val="24"/>
-          <w:szCs w:val="24"/>
-        </w:rPr>
-        <w:t>Un VLAN est un réseau local virtuel qui permet de segmenter un réseau physique en plusieurs réseaux logiques indépendants.</w:t>
-      </w:r>
-    </w:p>
-    <w:p>
-      <w:pPr>
-        <w:rPr>
-          <w:rStyle w:val="lev"/>
-          <w:rFonts w:eastAsia="Times New Roman" w:cstheme="minorHAnsi"/>
-          <w:sz w:val="24"/>
-          <w:szCs w:val="24"/>
-          <w:lang w:eastAsia="fr-FR"/>
-        </w:rPr>
-      </w:pPr>
-    </w:p>
-    <w:p>
-      <w:pPr>
-        <w:rPr>
-          <w:rFonts w:cstheme="minorHAnsi"/>
-          <w:sz w:val="24"/>
-          <w:szCs w:val="24"/>
+          <w:rFonts w:cstheme="minorHAnsi"/>
+          <w:sz w:val="24"/>
+          <w:szCs w:val="24"/>
+        </w:rPr>
+      </w:pPr>
+      <w:r>
+        <w:rPr>
+          <w:rStyle w:val="lev"/>
+          <w:rFonts w:eastAsia="Times New Roman" w:cstheme="minorHAnsi"/>
+          <w:b w:val="0"/>
+          <w:sz w:val="24"/>
+          <w:szCs w:val="24"/>
+          <w:lang w:eastAsia="fr-FR"/>
+        </w:rPr>
+        <w:t>C’</w:t>
+      </w:r>
+      <w:r>
+        <w:rPr>
+          <w:rFonts w:cstheme="minorHAnsi"/>
+          <w:sz w:val="24"/>
+          <w:szCs w:val="24"/>
+        </w:rPr>
+        <w:t>est un réseau local virtuel qui permet de segmenter un réseau physique en plusieurs réseaux logiques indépendants.</w:t>
+      </w:r>
+    </w:p>
+    <w:p>
+      <w:pPr>
+        <w:rPr>
+          <w:rStyle w:val="lev"/>
+          <w:rFonts w:eastAsia="Times New Roman" w:cstheme="minorHAnsi"/>
+          <w:sz w:val="24"/>
+          <w:szCs w:val="24"/>
+          <w:lang w:eastAsia="fr-FR"/>
+        </w:rPr>
+      </w:pPr>
+    </w:p>
+    <w:p>
+      <w:pPr>
+        <w:rPr>
+          <w:rStyle w:val="lev"/>
+          <w:rFonts w:eastAsia="Times New Roman" w:cstheme="minorHAnsi"/>
+          <w:sz w:val="24"/>
+          <w:szCs w:val="24"/>
+          <w:lang w:eastAsia="fr-FR"/>
         </w:rPr>
       </w:pPr>
       <w:r>
@@ -179,11 +149,38 @@
           <w:sz w:val="24"/>
           <w:szCs w:val="24"/>
         </w:rPr>
+        <w:t>Le VLAN permet une :</w:t>
+      </w:r>
+    </w:p>
+    <w:p>
+      <w:pPr>
+        <w:pStyle w:val="Paragraphedeliste"/>
+        <w:numPr>
+          <w:ilvl w:val="0"/>
+          <w:numId w:val="21"/>
+        </w:numPr>
+        <w:rPr>
+          <w:rFonts w:cstheme="minorHAnsi"/>
+          <w:sz w:val="24"/>
+          <w:szCs w:val="24"/>
+        </w:rPr>
+      </w:pPr>
+      <w:r>
+        <w:rPr>
+          <w:rFonts w:cstheme="minorHAnsi"/>
+          <w:sz w:val="24"/>
+          <w:szCs w:val="24"/>
+        </w:rPr>
         <w:t>Séparation logique des services (Comptabilité, Informatique, RH)</w:t>
       </w:r>
     </w:p>
     <w:p>
       <w:pPr>
+        <w:pStyle w:val="Paragraphedeliste"/>
+        <w:numPr>
+          <w:ilvl w:val="0"/>
+          <w:numId w:val="21"/>
+        </w:numPr>
         <w:rPr>
           <w:rFonts w:cstheme="minorHAnsi"/>
           <w:sz w:val="24"/>
@@ -201,6 +198,11 @@
     </w:p>
     <w:p>
       <w:pPr>
+        <w:pStyle w:val="Paragraphedeliste"/>
+        <w:numPr>
+          <w:ilvl w:val="0"/>
+          <w:numId w:val="21"/>
+        </w:numPr>
         <w:rPr>
           <w:rFonts w:cstheme="minorHAnsi"/>
           <w:sz w:val="24"/>
@@ -249,6 +251,34 @@
     <w:p>
       <w:pPr>
         <w:rPr>
+          <w:rStyle w:val="lev"/>
+          <w:rFonts w:eastAsia="Times New Roman" w:cstheme="minorHAnsi"/>
+          <w:b w:val="0"/>
+          <w:sz w:val="24"/>
+          <w:szCs w:val="24"/>
+          <w:lang w:eastAsia="fr-FR"/>
+        </w:rPr>
+      </w:pPr>
+      <w:r>
+        <w:rPr>
+          <w:rStyle w:val="lev"/>
+          <w:rFonts w:eastAsia="Times New Roman" w:cstheme="minorHAnsi"/>
+          <w:b w:val="0"/>
+          <w:sz w:val="24"/>
+          <w:szCs w:val="24"/>
+          <w:lang w:eastAsia="fr-FR"/>
+        </w:rPr>
+        <w:t>L’avantage c’est que :</w:t>
+      </w:r>
+    </w:p>
+    <w:p>
+      <w:pPr>
+        <w:pStyle w:val="Paragraphedeliste"/>
+        <w:numPr>
+          <w:ilvl w:val="0"/>
+          <w:numId w:val="22"/>
+        </w:numPr>
+        <w:rPr>
           <w:rFonts w:cstheme="minorHAnsi"/>
           <w:sz w:val="24"/>
           <w:szCs w:val="24"/>
@@ -265,6 +295,11 @@
     </w:p>
     <w:p>
       <w:pPr>
+        <w:pStyle w:val="Paragraphedeliste"/>
+        <w:numPr>
+          <w:ilvl w:val="0"/>
+          <w:numId w:val="22"/>
+        </w:numPr>
         <w:rPr>
           <w:rFonts w:cstheme="minorHAnsi"/>
           <w:sz w:val="24"/>
@@ -324,42 +359,68 @@
           <w:sz w:val="24"/>
           <w:szCs w:val="24"/>
         </w:rPr>
+        <w:t>Communication entre VLAN 10 et VLAN 20 :</w:t>
+      </w:r>
+    </w:p>
+    <w:p>
+      <w:pPr>
+        <w:pStyle w:val="Paragraphedeliste"/>
+        <w:numPr>
+          <w:ilvl w:val="0"/>
+          <w:numId w:val="23"/>
+        </w:numPr>
+        <w:rPr>
+          <w:rFonts w:cstheme="minorHAnsi"/>
+          <w:sz w:val="24"/>
+          <w:szCs w:val="24"/>
+        </w:rPr>
+      </w:pPr>
+      <w:r>
+        <w:rPr>
+          <w:rFonts w:cstheme="minorHAnsi"/>
+          <w:sz w:val="24"/>
+          <w:szCs w:val="24"/>
+        </w:rPr>
         <w:t>Par défaut, les VLAN sont isolés : aucune communication directe.</w:t>
       </w:r>
     </w:p>
     <w:p>
       <w:pPr>
-        <w:rPr>
-          <w:rFonts w:cstheme="minorHAnsi"/>
-          <w:sz w:val="24"/>
-          <w:szCs w:val="24"/>
-        </w:rPr>
-      </w:pPr>
-      <w:r>
-        <w:rPr>
-          <w:rFonts w:cstheme="minorHAnsi"/>
-          <w:sz w:val="24"/>
-          <w:szCs w:val="24"/>
-        </w:rPr>
-        <w:t xml:space="preserve">Pour permettre la communication : mettre en place un routeur ou un switch de niveau 3 (inter-VLAN </w:t>
-      </w:r>
-      <w:proofErr w:type="spellStart"/>
-      <w:r>
-        <w:rPr>
-          <w:rFonts w:cstheme="minorHAnsi"/>
-          <w:sz w:val="24"/>
-          <w:szCs w:val="24"/>
-        </w:rPr>
-        <w:t>routing</w:t>
-      </w:r>
-      <w:proofErr w:type="spellEnd"/>
-      <w:r>
-        <w:rPr>
-          <w:rFonts w:cstheme="minorHAnsi"/>
-          <w:sz w:val="24"/>
-          <w:szCs w:val="24"/>
-        </w:rPr>
-        <w:t>).</w:t>
+        <w:pStyle w:val="Paragraphedeliste"/>
+        <w:numPr>
+          <w:ilvl w:val="0"/>
+          <w:numId w:val="23"/>
+        </w:numPr>
+        <w:rPr>
+          <w:rFonts w:cstheme="minorHAnsi"/>
+          <w:sz w:val="24"/>
+          <w:szCs w:val="24"/>
+        </w:rPr>
+      </w:pPr>
+      <w:r>
+        <w:rPr>
+          <w:rFonts w:cstheme="minorHAnsi"/>
+          <w:sz w:val="24"/>
+          <w:szCs w:val="24"/>
+        </w:rPr>
+        <w:t xml:space="preserve">Pour permettre la communication : mettre en place un </w:t>
+      </w:r>
+      <w:r>
+        <w:rPr>
+          <w:rFonts w:cstheme="minorHAnsi"/>
+          <w:sz w:val="24"/>
+          <w:szCs w:val="24"/>
+          <w:u w:val="single"/>
+        </w:rPr>
+        <w:t>routeur ou un switch de niveau 3</w:t>
+      </w:r>
+      <w:r>
+        <w:rPr>
+          <w:rFonts w:cstheme="minorHAnsi"/>
+          <w:sz w:val="24"/>
+          <w:szCs w:val="24"/>
+        </w:rPr>
+        <w:t xml:space="preserve"> (inter-VLAN routing).</w:t>
       </w:r>
     </w:p>
     <w:p>
@@ -395,35 +456,88 @@
     <w:p>
       <w:pPr>
         <w:rPr>
-          <w:rFonts w:cstheme="minorHAnsi"/>
-          <w:sz w:val="24"/>
-          <w:szCs w:val="24"/>
-        </w:rPr>
-      </w:pPr>
-      <w:r>
-        <w:rPr>
-          <w:rFonts w:cstheme="minorHAnsi"/>
-          <w:sz w:val="24"/>
-          <w:szCs w:val="24"/>
-        </w:rPr>
-        <w:t>Sécurité accrue : isolation des services sensibles</w:t>
-      </w:r>
-    </w:p>
-    <w:p>
-      <w:pPr>
-        <w:rPr>
-          <w:rFonts w:cstheme="minorHAnsi"/>
-          <w:sz w:val="24"/>
-          <w:szCs w:val="24"/>
-        </w:rPr>
-      </w:pPr>
-      <w:r>
-        <w:rPr>
-          <w:rFonts w:cstheme="minorHAnsi"/>
-          <w:sz w:val="24"/>
-          <w:szCs w:val="24"/>
-        </w:rPr>
-        <w:t>Optimisation du réseau : réduction du trafic inutile</w:t>
+          <w:rStyle w:val="lev"/>
+          <w:rFonts w:eastAsia="Times New Roman" w:cstheme="minorHAnsi"/>
+          <w:b w:val="0"/>
+          <w:sz w:val="24"/>
+          <w:szCs w:val="24"/>
+          <w:lang w:eastAsia="fr-FR"/>
+        </w:rPr>
+      </w:pPr>
+      <w:r>
+        <w:rPr>
+          <w:rStyle w:val="lev"/>
+          <w:rFonts w:eastAsia="Times New Roman" w:cstheme="minorHAnsi"/>
+          <w:b w:val="0"/>
+          <w:sz w:val="24"/>
+          <w:szCs w:val="24"/>
+          <w:lang w:eastAsia="fr-FR"/>
+        </w:rPr>
+        <w:t>Les bénéfices majeurs :</w:t>
+      </w:r>
+    </w:p>
+    <w:p>
+      <w:pPr>
+        <w:pStyle w:val="Paragraphedeliste"/>
+        <w:numPr>
+          <w:ilvl w:val="0"/>
+          <w:numId w:val="24"/>
+        </w:numPr>
+        <w:rPr>
+          <w:rFonts w:cstheme="minorHAnsi"/>
+          <w:sz w:val="24"/>
+          <w:szCs w:val="24"/>
+        </w:rPr>
+      </w:pPr>
+      <w:r>
+        <w:rPr>
+          <w:rFonts w:cstheme="minorHAnsi"/>
+          <w:b/>
+          <w:i/>
+          <w:sz w:val="24"/>
+          <w:szCs w:val="24"/>
+        </w:rPr>
+        <w:t>Sécurité accrue :</w:t>
+      </w:r>
+      <w:r>
+        <w:rPr>
+          <w:rFonts w:cstheme="minorHAnsi"/>
+          <w:sz w:val="24"/>
+          <w:szCs w:val="24"/>
+        </w:rPr>
+        <w:t xml:space="preserve"> isolation des services sensibles</w:t>
+      </w:r>
+    </w:p>
+    <w:p>
+      <w:pPr>
+        <w:pStyle w:val="Paragraphedeliste"/>
+        <w:numPr>
+          <w:ilvl w:val="0"/>
+          <w:numId w:val="24"/>
+        </w:numPr>
+        <w:rPr>
+          <w:rFonts w:cstheme="minorHAnsi"/>
+          <w:sz w:val="24"/>
+          <w:szCs w:val="24"/>
+        </w:rPr>
+      </w:pPr>
+      <w:r>
+        <w:rPr>
+          <w:rFonts w:cstheme="minorHAnsi"/>
+          <w:b/>
+          <w:i/>
+          <w:sz w:val="24"/>
+          <w:szCs w:val="24"/>
+        </w:rPr>
+        <w:t>Optimisation du réseau :</w:t>
+      </w:r>
+      <w:r>
+        <w:rPr>
+          <w:rFonts w:cstheme="minorHAnsi"/>
+          <w:sz w:val="24"/>
+          <w:szCs w:val="24"/>
+        </w:rPr>
+        <w:t xml:space="preserve"> réduction du trafic inutile</w:t>
       </w:r>
     </w:p>
     <w:p>
@@ -490,6 +604,68 @@
     <w:p>
       <w:pPr>
         <w:rPr>
+          <w:rStyle w:val="lev"/>
+          <w:rFonts w:eastAsia="Times New Roman" w:cstheme="minorHAnsi"/>
+          <w:b w:val="0"/>
+          <w:sz w:val="24"/>
+          <w:szCs w:val="24"/>
+          <w:lang w:eastAsia="fr-FR"/>
+        </w:rPr>
+      </w:pPr>
+      <w:r>
+        <w:rPr>
+          <w:rStyle w:val="lev"/>
+          <w:rFonts w:eastAsia="Times New Roman" w:cstheme="minorHAnsi"/>
+          <w:b w:val="0"/>
+          <w:sz w:val="24"/>
+          <w:szCs w:val="24"/>
+          <w:lang w:eastAsia="fr-FR"/>
+        </w:rPr>
+        <w:lastRenderedPageBreak/>
+        <w:t xml:space="preserve">Le </w:t>
+      </w:r>
+      <w:r>
+        <w:rPr>
+          <w:rStyle w:val="lev"/>
+          <w:rFonts w:eastAsia="Times New Roman" w:cstheme="minorHAnsi"/>
+          <w:b w:val="0"/>
+          <w:sz w:val="24"/>
+          <w:szCs w:val="24"/>
+          <w:lang w:eastAsia="fr-FR"/>
+        </w:rPr>
+        <w:t>VPN</w:t>
+      </w:r>
+      <w:r>
+        <w:rPr>
+          <w:rStyle w:val="lev"/>
+          <w:rFonts w:eastAsia="Times New Roman" w:cstheme="minorHAnsi"/>
+          <w:b w:val="0"/>
+          <w:sz w:val="24"/>
+          <w:szCs w:val="24"/>
+          <w:lang w:eastAsia="fr-FR"/>
+        </w:rPr>
+        <w:t>, il</w:t>
+      </w:r>
+      <w:r>
+        <w:rPr>
+          <w:rStyle w:val="lev"/>
+          <w:rFonts w:eastAsia="Times New Roman" w:cstheme="minorHAnsi"/>
+          <w:b w:val="0"/>
+          <w:sz w:val="24"/>
+          <w:szCs w:val="24"/>
+          <w:lang w:eastAsia="fr-FR"/>
+        </w:rPr>
+        <w:t> :</w:t>
+      </w:r>
+    </w:p>
+    <w:p>
+      <w:pPr>
+        <w:pStyle w:val="Paragraphedeliste"/>
+        <w:numPr>
+          <w:ilvl w:val="0"/>
+          <w:numId w:val="25"/>
+        </w:numPr>
+        <w:rPr>
           <w:rFonts w:cstheme="minorHAnsi"/>
           <w:sz w:val="24"/>
           <w:szCs w:val="24"/>
@@ -506,6 +682,11 @@
     </w:p>
     <w:p>
       <w:pPr>
+        <w:pStyle w:val="Paragraphedeliste"/>
+        <w:numPr>
+          <w:ilvl w:val="0"/>
+          <w:numId w:val="25"/>
+        </w:numPr>
         <w:rPr>
           <w:rFonts w:cstheme="minorHAnsi"/>
           <w:sz w:val="24"/>
@@ -560,10 +741,57 @@
       <w:r>
         <w:rPr>
           <w:rFonts w:cstheme="minorHAnsi"/>
-          <w:sz w:val="24"/>
-          <w:szCs w:val="24"/>
-        </w:rPr>
-        <w:t>VPN client-à-site : chaque télétravailleur se connecte individuellement au réseau de l’entreprise</w:t>
+          <w:b/>
+          <w:i/>
+          <w:sz w:val="24"/>
+          <w:szCs w:val="24"/>
+        </w:rPr>
+        <w:t>VPN client-à-site :</w:t>
+      </w:r>
+      <w:r>
+        <w:rPr>
+          <w:rFonts w:cstheme="minorHAnsi"/>
+          <w:sz w:val="24"/>
+          <w:szCs w:val="24"/>
+        </w:rPr>
+        <w:t xml:space="preserve"> chaque télétravailleur se connecte individuellement au réseau de l’entreprise</w:t>
+      </w:r>
+    </w:p>
+    <w:p>
+      <w:pPr>
+        <w:rPr>
+          <w:rFonts w:cstheme="minorHAnsi"/>
+          <w:sz w:val="24"/>
+          <w:szCs w:val="24"/>
+        </w:rPr>
+      </w:pPr>
+      <w:r>
+        <w:rPr>
+          <w:rFonts w:cstheme="minorHAnsi"/>
+          <w:b/>
+          <w:i/>
+          <w:sz w:val="24"/>
+          <w:szCs w:val="24"/>
+        </w:rPr>
+        <w:t>VPN site-à-site</w:t>
+      </w:r>
+      <w:r>
+        <w:rPr>
+          <w:rFonts w:cstheme="minorHAnsi"/>
+          <w:sz w:val="24"/>
+          <w:szCs w:val="24"/>
+        </w:rPr>
+        <w:t> :</w:t>
+      </w:r>
+      <w:r>
+        <w:t xml:space="preserve"> </w:t>
+      </w:r>
+      <w:r>
+        <w:rPr>
+          <w:sz w:val="24"/>
+          <w:szCs w:val="24"/>
+        </w:rPr>
+        <w:t>connexion sécurisée entre deux réseaux locaux distants via Internet</w:t>
       </w:r>
     </w:p>
     <w:p>
@@ -598,44 +826,39 @@
     </w:p>
     <w:tbl>
       <w:tblPr>
+        <w:tblStyle w:val="Grilledutableau"/>
         <w:tblW w:w="0" w:type="auto"/>
-        <w:tblCellSpacing w:w="15" w:type="dxa"/>
-        <w:tblCellMar>
-          <w:top w:w="15" w:type="dxa"/>
-          <w:left w:w="15" w:type="dxa"/>
-          <w:bottom w:w="15" w:type="dxa"/>
-          <w:right w:w="15" w:type="dxa"/>
-        </w:tblCellMar>
         <w:tblLook w:val="04A0" w:firstRow="1" w:lastRow="0" w:firstColumn="1" w:lastColumn="0" w:noHBand="0" w:noVBand="1"/>
       </w:tblPr>
       <w:tblGrid>
-        <w:gridCol w:w="1021"/>
-        <w:gridCol w:w="4700"/>
+        <w:gridCol w:w="1162"/>
+        <w:gridCol w:w="4841"/>
       </w:tblGrid>
       <w:tr>
-        <w:trPr>
-          <w:tblHeader/>
-          <w:tblCellSpacing w:w="15" w:type="dxa"/>
-        </w:trPr>
         <w:tc>
           <w:tcPr>
             <w:tcW w:w="0" w:type="auto"/>
-            <w:vAlign w:val="center"/>
-            <w:hideMark/>
           </w:tcPr>
           <w:p>
             <w:pPr>
+              <w:jc w:val="center"/>
               <w:rPr>
-                <w:rFonts w:cstheme="minorHAnsi"/>
+                <w:rStyle w:val="lev"/>
+                <w:rFonts w:eastAsia="Times New Roman" w:cstheme="minorHAnsi"/>
+                <w:b w:val="0"/>
                 <w:sz w:val="24"/>
                 <w:szCs w:val="24"/>
+                <w:lang w:eastAsia="fr-FR"/>
               </w:rPr>
             </w:pPr>
             <w:r>
               <w:rPr>
-                <w:rFonts w:cstheme="minorHAnsi"/>
+                <w:rStyle w:val="lev"/>
+                <w:rFonts w:eastAsia="Times New Roman" w:cstheme="minorHAnsi"/>
+                <w:b w:val="0"/>
                 <w:sz w:val="24"/>
                 <w:szCs w:val="24"/>
+                <w:lang w:eastAsia="fr-FR"/>
               </w:rPr>
               <w:t>Protocole</w:t>
             </w:r>
@@ -644,22 +867,27 @@
         <w:tc>
           <w:tcPr>
             <w:tcW w:w="0" w:type="auto"/>
-            <w:vAlign w:val="center"/>
-            <w:hideMark/>
           </w:tcPr>
           <w:p>
             <w:pPr>
+              <w:jc w:val="center"/>
               <w:rPr>
-                <w:rFonts w:cstheme="minorHAnsi"/>
+                <w:rStyle w:val="lev"/>
+                <w:rFonts w:eastAsia="Times New Roman" w:cstheme="minorHAnsi"/>
+                <w:b w:val="0"/>
                 <w:sz w:val="24"/>
                 <w:szCs w:val="24"/>
+                <w:lang w:eastAsia="fr-FR"/>
               </w:rPr>
             </w:pPr>
             <w:r>
               <w:rPr>
-                <w:rFonts w:cstheme="minorHAnsi"/>
+                <w:rStyle w:val="lev"/>
+                <w:rFonts w:eastAsia="Times New Roman" w:cstheme="minorHAnsi"/>
+                <w:b w:val="0"/>
                 <w:sz w:val="24"/>
                 <w:szCs w:val="24"/>
+                <w:lang w:eastAsia="fr-FR"/>
               </w:rPr>
               <w:t>Avantage</w:t>
             </w:r>
@@ -667,28 +895,29 @@
         </w:tc>
       </w:tr>
       <w:tr>
-        <w:trPr>
-          <w:tblCellSpacing w:w="15" w:type="dxa"/>
-        </w:trPr>
         <w:tc>
           <w:tcPr>
             <w:tcW w:w="0" w:type="auto"/>
-            <w:vAlign w:val="center"/>
-            <w:hideMark/>
           </w:tcPr>
           <w:p>
             <w:pPr>
               <w:rPr>
-                <w:rFonts w:cstheme="minorHAnsi"/>
+                <w:rStyle w:val="lev"/>
+                <w:rFonts w:eastAsia="Times New Roman" w:cstheme="minorHAnsi"/>
+                <w:b w:val="0"/>
                 <w:sz w:val="24"/>
                 <w:szCs w:val="24"/>
+                <w:lang w:eastAsia="fr-FR"/>
               </w:rPr>
             </w:pPr>
             <w:r>
               <w:rPr>
-                <w:rFonts w:cstheme="minorHAnsi"/>
+                <w:rStyle w:val="lev"/>
+                <w:rFonts w:eastAsia="Times New Roman" w:cstheme="minorHAnsi"/>
+                <w:b w:val="0"/>
                 <w:sz w:val="24"/>
                 <w:szCs w:val="24"/>
+                <w:lang w:eastAsia="fr-FR"/>
               </w:rPr>
               <w:t>OpenVPN</w:t>
             </w:r>
@@ -697,15 +926,16 @@
         <w:tc>
           <w:tcPr>
             <w:tcW w:w="0" w:type="auto"/>
-            <w:vAlign w:val="center"/>
-            <w:hideMark/>
           </w:tcPr>
           <w:p>
             <w:pPr>
               <w:rPr>
-                <w:rFonts w:cstheme="minorHAnsi"/>
+                <w:rStyle w:val="lev"/>
+                <w:rFonts w:eastAsia="Times New Roman" w:cstheme="minorHAnsi"/>
+                <w:b w:val="0"/>
                 <w:sz w:val="24"/>
                 <w:szCs w:val="24"/>
+                <w:lang w:eastAsia="fr-FR"/>
               </w:rPr>
             </w:pPr>
             <w:r>
@@ -720,45 +950,47 @@
         </w:tc>
       </w:tr>
       <w:tr>
-        <w:trPr>
-          <w:tblCellSpacing w:w="15" w:type="dxa"/>
-        </w:trPr>
         <w:tc>
           <w:tcPr>
             <w:tcW w:w="0" w:type="auto"/>
-            <w:vAlign w:val="center"/>
-            <w:hideMark/>
           </w:tcPr>
           <w:p>
             <w:pPr>
               <w:rPr>
-                <w:rFonts w:cstheme="minorHAnsi"/>
+                <w:rStyle w:val="lev"/>
+                <w:rFonts w:eastAsia="Times New Roman" w:cstheme="minorHAnsi"/>
+                <w:b w:val="0"/>
                 <w:sz w:val="24"/>
                 <w:szCs w:val="24"/>
+                <w:lang w:eastAsia="fr-FR"/>
               </w:rPr>
             </w:pPr>
             <w:r>
               <w:rPr>
-                <w:rFonts w:cstheme="minorHAnsi"/>
+                <w:rStyle w:val="lev"/>
+                <w:rFonts w:eastAsia="Times New Roman" w:cstheme="minorHAnsi"/>
+                <w:b w:val="0"/>
                 <w:sz w:val="24"/>
                 <w:szCs w:val="24"/>
+                <w:lang w:eastAsia="fr-FR"/>
               </w:rPr>
-              <w:t>IPsec</w:t>
+              <w:t>IPSec</w:t>
             </w:r>
           </w:p>
         </w:tc>
         <w:tc>
           <w:tcPr>
             <w:tcW w:w="0" w:type="auto"/>
-            <w:vAlign w:val="center"/>
-            <w:hideMark/>
           </w:tcPr>
           <w:p>
             <w:pPr>
               <w:rPr>
-                <w:rFonts w:cstheme="minorHAnsi"/>
+                <w:rStyle w:val="lev"/>
+                <w:rFonts w:eastAsia="Times New Roman" w:cstheme="minorHAnsi"/>
+                <w:b w:val="0"/>
                 <w:sz w:val="24"/>
                 <w:szCs w:val="24"/>
+                <w:lang w:eastAsia="fr-FR"/>
               </w:rPr>
             </w:pPr>
             <w:r>
@@ -806,6 +1038,34 @@
     <w:p>
       <w:pPr>
         <w:rPr>
+          <w:rStyle w:val="lev"/>
+          <w:rFonts w:eastAsia="Times New Roman" w:cstheme="minorHAnsi"/>
+          <w:b w:val="0"/>
+          <w:sz w:val="24"/>
+          <w:szCs w:val="24"/>
+          <w:lang w:eastAsia="fr-FR"/>
+        </w:rPr>
+      </w:pPr>
+      <w:r>
+        <w:rPr>
+          <w:rStyle w:val="lev"/>
+          <w:rFonts w:eastAsia="Times New Roman" w:cstheme="minorHAnsi"/>
+          <w:b w:val="0"/>
+          <w:sz w:val="24"/>
+          <w:szCs w:val="24"/>
+          <w:lang w:eastAsia="fr-FR"/>
+        </w:rPr>
+        <w:t>La panne peut être lié à un :</w:t>
+      </w:r>
+    </w:p>
+    <w:p>
+      <w:pPr>
+        <w:pStyle w:val="Paragraphedeliste"/>
+        <w:numPr>
+          <w:ilvl w:val="0"/>
+          <w:numId w:val="26"/>
+        </w:numPr>
+        <w:rPr>
           <w:rFonts w:cstheme="minorHAnsi"/>
           <w:sz w:val="24"/>
           <w:szCs w:val="24"/>
@@ -822,6 +1082,11 @@
     </w:p>
     <w:p>
       <w:pPr>
+        <w:pStyle w:val="Paragraphedeliste"/>
+        <w:numPr>
+          <w:ilvl w:val="0"/>
+          <w:numId w:val="26"/>
+        </w:numPr>
         <w:rPr>
           <w:rFonts w:cstheme="minorHAnsi"/>
           <w:sz w:val="24"/>
@@ -870,6 +1135,69 @@
     <w:p>
       <w:pPr>
         <w:rPr>
+          <w:rStyle w:val="lev"/>
+          <w:rFonts w:eastAsia="Times New Roman" w:cstheme="minorHAnsi"/>
+          <w:b w:val="0"/>
+          <w:sz w:val="24"/>
+          <w:szCs w:val="24"/>
+          <w:lang w:eastAsia="fr-FR"/>
+        </w:rPr>
+      </w:pPr>
+      <w:r>
+        <w:rPr>
+          <w:rStyle w:val="lev"/>
+          <w:rFonts w:eastAsia="Times New Roman" w:cstheme="minorHAnsi"/>
+          <w:b w:val="0"/>
+          <w:sz w:val="24"/>
+          <w:szCs w:val="24"/>
+          <w:lang w:eastAsia="fr-FR"/>
+        </w:rPr>
+        <w:t>Les bonnes pratiques liée</w:t>
+      </w:r>
+      <w:bookmarkStart w:id="0" w:name="_GoBack"/>
+      <w:bookmarkEnd w:id="0"/>
+      <w:r>
+        <w:rPr>
+          <w:rStyle w:val="lev"/>
+          <w:rFonts w:eastAsia="Times New Roman" w:cstheme="minorHAnsi"/>
+          <w:b w:val="0"/>
+          <w:sz w:val="24"/>
+          <w:szCs w:val="24"/>
+          <w:lang w:eastAsia="fr-FR"/>
+        </w:rPr>
+        <w:t>s</w:t>
+      </w:r>
+      <w:r>
+        <w:rPr>
+          <w:rStyle w:val="lev"/>
+          <w:rFonts w:eastAsia="Times New Roman" w:cstheme="minorHAnsi"/>
+          <w:b w:val="0"/>
+          <w:sz w:val="24"/>
+          <w:szCs w:val="24"/>
+          <w:lang w:eastAsia="fr-FR"/>
+        </w:rPr>
+        <w:t xml:space="preserve"> au VPN</w:t>
+      </w:r>
+      <w:r>
+        <w:rPr>
+          <w:rStyle w:val="lev"/>
+          <w:rFonts w:eastAsia="Times New Roman" w:cstheme="minorHAnsi"/>
+          <w:b w:val="0"/>
+          <w:sz w:val="24"/>
+          <w:szCs w:val="24"/>
+          <w:lang w:eastAsia="fr-FR"/>
+        </w:rPr>
+        <w:t> :</w:t>
+      </w:r>
+    </w:p>
+    <w:p>
+      <w:pPr>
+        <w:pStyle w:val="Paragraphedeliste"/>
+        <w:numPr>
+          <w:ilvl w:val="0"/>
+          <w:numId w:val="27"/>
+        </w:numPr>
+        <w:rPr>
           <w:rFonts w:cstheme="minorHAnsi"/>
           <w:sz w:val="24"/>
           <w:szCs w:val="24"/>
@@ -886,6 +1214,11 @@
     </w:p>
     <w:p>
       <w:pPr>
+        <w:pStyle w:val="Paragraphedeliste"/>
+        <w:numPr>
+          <w:ilvl w:val="0"/>
+          <w:numId w:val="27"/>
+        </w:numPr>
         <w:rPr>
           <w:rFonts w:cstheme="minorHAnsi"/>
           <w:sz w:val="24"/>
@@ -903,6 +1236,11 @@
     </w:p>
     <w:p>
       <w:pPr>
+        <w:pStyle w:val="Paragraphedeliste"/>
+        <w:numPr>
+          <w:ilvl w:val="0"/>
+          <w:numId w:val="27"/>
+        </w:numPr>
         <w:rPr>
           <w:rFonts w:cstheme="minorHAnsi"/>
           <w:sz w:val="24"/>
@@ -970,39 +1308,43 @@
     <w:p>
       <w:pPr>
         <w:rPr>
-          <w:rStyle w:val="lev"/>
-          <w:rFonts w:eastAsia="Times New Roman" w:cstheme="minorHAnsi"/>
-          <w:sz w:val="24"/>
-          <w:szCs w:val="24"/>
-          <w:lang w:eastAsia="fr-FR"/>
-        </w:rPr>
-      </w:pPr>
-      <w:r>
-        <w:rPr>
-          <w:rStyle w:val="lev"/>
-          <w:rFonts w:eastAsia="Times New Roman" w:cstheme="minorHAnsi"/>
-          <w:sz w:val="24"/>
-          <w:szCs w:val="24"/>
-          <w:lang w:eastAsia="fr-FR"/>
-        </w:rPr>
-        <w:t>Rôle</w:t>
-      </w:r>
-    </w:p>
-    <w:p>
-      <w:pPr>
-        <w:rPr>
-          <w:rFonts w:cstheme="minorHAnsi"/>
-          <w:sz w:val="24"/>
-          <w:szCs w:val="24"/>
-        </w:rPr>
-      </w:pPr>
-      <w:r>
-        <w:rPr>
-          <w:rFonts w:cstheme="minorHAnsi"/>
-          <w:sz w:val="24"/>
-          <w:szCs w:val="24"/>
-        </w:rPr>
-        <w:t>Filtrer le trafic réseau entrant et sortant pour protéger le réseau contre les intrusions.</w:t>
+          <w:rFonts w:eastAsia="Times New Roman" w:cstheme="minorHAnsi"/>
+          <w:b/>
+          <w:bCs/>
+          <w:sz w:val="24"/>
+          <w:szCs w:val="24"/>
+          <w:lang w:eastAsia="fr-FR"/>
+        </w:rPr>
+      </w:pPr>
+      <w:r>
+        <w:rPr>
+          <w:rStyle w:val="lev"/>
+          <w:rFonts w:eastAsia="Times New Roman" w:cstheme="minorHAnsi"/>
+          <w:b w:val="0"/>
+          <w:sz w:val="24"/>
+          <w:szCs w:val="24"/>
+          <w:lang w:eastAsia="fr-FR"/>
+        </w:rPr>
+        <w:t>Le pare-feu</w:t>
+      </w:r>
+      <w:r>
+        <w:t xml:space="preserve"> </w:t>
+      </w:r>
+      <w:r>
+        <w:rPr>
+          <w:rFonts w:cstheme="minorHAnsi"/>
+          <w:sz w:val="24"/>
+          <w:szCs w:val="24"/>
+        </w:rPr>
+        <w:t>f</w:t>
+      </w:r>
+      <w:r>
+        <w:rPr>
+          <w:rFonts w:cstheme="minorHAnsi"/>
+          <w:sz w:val="24"/>
+          <w:szCs w:val="24"/>
+        </w:rPr>
+        <w:t>iltre le trafic réseau entrant et sortant pour protéger le réseau contre les intrusions.</w:t>
       </w:r>
     </w:p>
     <w:p>
@@ -1038,6 +1380,35 @@
     <w:p>
       <w:pPr>
         <w:rPr>
+          <w:rStyle w:val="lev"/>
+          <w:rFonts w:eastAsia="Times New Roman" w:cstheme="minorHAnsi"/>
+          <w:b w:val="0"/>
+          <w:sz w:val="24"/>
+          <w:szCs w:val="24"/>
+          <w:lang w:eastAsia="fr-FR"/>
+        </w:rPr>
+      </w:pPr>
+      <w:r>
+        <w:rPr>
+          <w:rStyle w:val="lev"/>
+          <w:rFonts w:eastAsia="Times New Roman" w:cstheme="minorHAnsi"/>
+          <w:b w:val="0"/>
+          <w:sz w:val="24"/>
+          <w:szCs w:val="24"/>
+          <w:lang w:eastAsia="fr-FR"/>
+        </w:rPr>
+        <w:lastRenderedPageBreak/>
+        <w:t>Les menaces possibles qui sont bloqués :</w:t>
+      </w:r>
+    </w:p>
+    <w:p>
+      <w:pPr>
+        <w:pStyle w:val="Paragraphedeliste"/>
+        <w:numPr>
+          <w:ilvl w:val="0"/>
+          <w:numId w:val="28"/>
+        </w:numPr>
+        <w:rPr>
           <w:rFonts w:cstheme="minorHAnsi"/>
           <w:sz w:val="24"/>
           <w:szCs w:val="24"/>
@@ -1054,6 +1425,11 @@
     </w:p>
     <w:p>
       <w:pPr>
+        <w:pStyle w:val="Paragraphedeliste"/>
+        <w:numPr>
+          <w:ilvl w:val="0"/>
+          <w:numId w:val="28"/>
+        </w:numPr>
         <w:rPr>
           <w:rFonts w:cstheme="minorHAnsi"/>
           <w:sz w:val="24"/>
@@ -1113,7 +1489,6 @@
           <w:sz w:val="24"/>
           <w:szCs w:val="24"/>
         </w:rPr>
-        <w:lastRenderedPageBreak/>
         <w:t>Entre le routeur Internet et le réseau interne (LAN) pour filtrer tout le trafic entrant et sortant.</w:t>
       </w:r>
     </w:p>
@@ -1150,6 +1525,34 @@
     <w:p>
       <w:pPr>
         <w:rPr>
+          <w:rStyle w:val="lev"/>
+          <w:rFonts w:eastAsia="Times New Roman" w:cstheme="minorHAnsi"/>
+          <w:b w:val="0"/>
+          <w:sz w:val="24"/>
+          <w:szCs w:val="24"/>
+          <w:lang w:eastAsia="fr-FR"/>
+        </w:rPr>
+      </w:pPr>
+      <w:r>
+        <w:rPr>
+          <w:rStyle w:val="lev"/>
+          <w:rFonts w:eastAsia="Times New Roman" w:cstheme="minorHAnsi"/>
+          <w:b w:val="0"/>
+          <w:sz w:val="24"/>
+          <w:szCs w:val="24"/>
+          <w:lang w:eastAsia="fr-FR"/>
+        </w:rPr>
+        <w:t>Les règles de filtrage sont :</w:t>
+      </w:r>
+    </w:p>
+    <w:p>
+      <w:pPr>
+        <w:pStyle w:val="Paragraphedeliste"/>
+        <w:numPr>
+          <w:ilvl w:val="0"/>
+          <w:numId w:val="29"/>
+        </w:numPr>
+        <w:rPr>
           <w:rFonts w:cstheme="minorHAnsi"/>
           <w:sz w:val="24"/>
           <w:szCs w:val="24"/>
@@ -1166,6 +1569,11 @@
     </w:p>
     <w:p>
       <w:pPr>
+        <w:pStyle w:val="Paragraphedeliste"/>
+        <w:numPr>
+          <w:ilvl w:val="0"/>
+          <w:numId w:val="29"/>
+        </w:numPr>
         <w:rPr>
           <w:rFonts w:cstheme="minorHAnsi"/>
           <w:sz w:val="24"/>
@@ -1213,45 +1621,39 @@
     </w:p>
     <w:tbl>
       <w:tblPr>
+        <w:tblStyle w:val="Grilledutableau"/>
         <w:tblW w:w="0" w:type="auto"/>
-        <w:tblCellSpacing w:w="15" w:type="dxa"/>
-        <w:tblCellMar>
-          <w:top w:w="15" w:type="dxa"/>
-          <w:left w:w="15" w:type="dxa"/>
-          <w:bottom w:w="15" w:type="dxa"/>
-          <w:right w:w="15" w:type="dxa"/>
-        </w:tblCellMar>
         <w:tblLook w:val="04A0" w:firstRow="1" w:lastRow="0" w:firstColumn="1" w:lastColumn="0" w:noHBand="0" w:noVBand="1"/>
       </w:tblPr>
       <w:tblGrid>
-        <w:gridCol w:w="909"/>
-        <w:gridCol w:w="1904"/>
-        <w:gridCol w:w="3199"/>
+        <w:gridCol w:w="1050"/>
+        <w:gridCol w:w="1949"/>
+        <w:gridCol w:w="3340"/>
       </w:tblGrid>
       <w:tr>
-        <w:trPr>
-          <w:tblHeader/>
-          <w:tblCellSpacing w:w="15" w:type="dxa"/>
-        </w:trPr>
         <w:tc>
           <w:tcPr>
             <w:tcW w:w="0" w:type="auto"/>
-            <w:vAlign w:val="center"/>
-            <w:hideMark/>
           </w:tcPr>
           <w:p>
             <w:pPr>
               <w:rPr>
-                <w:rFonts w:cstheme="minorHAnsi"/>
+                <w:rStyle w:val="lev"/>
+                <w:rFonts w:eastAsia="Times New Roman" w:cstheme="minorHAnsi"/>
+                <w:b w:val="0"/>
                 <w:sz w:val="24"/>
                 <w:szCs w:val="24"/>
+                <w:lang w:eastAsia="fr-FR"/>
               </w:rPr>
             </w:pPr>
             <w:r>
               <w:rPr>
-                <w:rFonts w:cstheme="minorHAnsi"/>
+                <w:rStyle w:val="lev"/>
+                <w:rFonts w:eastAsia="Times New Roman" w:cstheme="minorHAnsi"/>
+                <w:b w:val="0"/>
                 <w:sz w:val="24"/>
                 <w:szCs w:val="24"/>
+                <w:lang w:eastAsia="fr-FR"/>
               </w:rPr>
               <w:t>Type</w:t>
             </w:r>
@@ -1260,22 +1662,26 @@
         <w:tc>
           <w:tcPr>
             <w:tcW w:w="0" w:type="auto"/>
-            <w:vAlign w:val="center"/>
-            <w:hideMark/>
           </w:tcPr>
           <w:p>
             <w:pPr>
               <w:rPr>
-                <w:rFonts w:cstheme="minorHAnsi"/>
+                <w:rStyle w:val="lev"/>
+                <w:rFonts w:eastAsia="Times New Roman" w:cstheme="minorHAnsi"/>
+                <w:b w:val="0"/>
                 <w:sz w:val="24"/>
                 <w:szCs w:val="24"/>
+                <w:lang w:eastAsia="fr-FR"/>
               </w:rPr>
             </w:pPr>
             <w:r>
               <w:rPr>
-                <w:rFonts w:cstheme="minorHAnsi"/>
+                <w:rStyle w:val="lev"/>
+                <w:rFonts w:eastAsia="Times New Roman" w:cstheme="minorHAnsi"/>
+                <w:b w:val="0"/>
                 <w:sz w:val="24"/>
                 <w:szCs w:val="24"/>
+                <w:lang w:eastAsia="fr-FR"/>
               </w:rPr>
               <w:t>Exemple</w:t>
             </w:r>
@@ -1284,22 +1690,26 @@
         <w:tc>
           <w:tcPr>
             <w:tcW w:w="0" w:type="auto"/>
-            <w:vAlign w:val="center"/>
-            <w:hideMark/>
           </w:tcPr>
           <w:p>
             <w:pPr>
               <w:rPr>
-                <w:rFonts w:cstheme="minorHAnsi"/>
+                <w:rStyle w:val="lev"/>
+                <w:rFonts w:eastAsia="Times New Roman" w:cstheme="minorHAnsi"/>
+                <w:b w:val="0"/>
                 <w:sz w:val="24"/>
                 <w:szCs w:val="24"/>
+                <w:lang w:eastAsia="fr-FR"/>
               </w:rPr>
             </w:pPr>
             <w:r>
               <w:rPr>
-                <w:rFonts w:cstheme="minorHAnsi"/>
+                <w:rStyle w:val="lev"/>
+                <w:rFonts w:eastAsia="Times New Roman" w:cstheme="minorHAnsi"/>
+                <w:b w:val="0"/>
                 <w:sz w:val="24"/>
                 <w:szCs w:val="24"/>
+                <w:lang w:eastAsia="fr-FR"/>
               </w:rPr>
               <w:t>Usage</w:t>
             </w:r>
@@ -1307,28 +1717,29 @@
         </w:tc>
       </w:tr>
       <w:tr>
-        <w:trPr>
-          <w:tblCellSpacing w:w="15" w:type="dxa"/>
-        </w:trPr>
         <w:tc>
           <w:tcPr>
             <w:tcW w:w="0" w:type="auto"/>
-            <w:vAlign w:val="center"/>
-            <w:hideMark/>
           </w:tcPr>
           <w:p>
             <w:pPr>
               <w:rPr>
-                <w:rFonts w:cstheme="minorHAnsi"/>
+                <w:rStyle w:val="lev"/>
+                <w:rFonts w:eastAsia="Times New Roman" w:cstheme="minorHAnsi"/>
+                <w:b w:val="0"/>
                 <w:sz w:val="24"/>
                 <w:szCs w:val="24"/>
+                <w:lang w:eastAsia="fr-FR"/>
               </w:rPr>
             </w:pPr>
             <w:r>
               <w:rPr>
-                <w:rFonts w:cstheme="minorHAnsi"/>
+                <w:rStyle w:val="lev"/>
+                <w:rFonts w:eastAsia="Times New Roman" w:cstheme="minorHAnsi"/>
+                <w:b w:val="0"/>
                 <w:sz w:val="24"/>
                 <w:szCs w:val="24"/>
+                <w:lang w:eastAsia="fr-FR"/>
               </w:rPr>
               <w:t>Matériel</w:t>
             </w:r>
@@ -1337,46 +1748,54 @@
         <w:tc>
           <w:tcPr>
             <w:tcW w:w="0" w:type="auto"/>
-            <w:vAlign w:val="center"/>
-            <w:hideMark/>
           </w:tcPr>
           <w:p>
             <w:pPr>
               <w:rPr>
-                <w:rFonts w:cstheme="minorHAnsi"/>
+                <w:rStyle w:val="lev"/>
+                <w:rFonts w:eastAsia="Times New Roman" w:cstheme="minorHAnsi"/>
+                <w:b w:val="0"/>
                 <w:sz w:val="24"/>
                 <w:szCs w:val="24"/>
+                <w:lang w:eastAsia="fr-FR"/>
               </w:rPr>
             </w:pPr>
             <w:r>
               <w:rPr>
-                <w:rFonts w:cstheme="minorHAnsi"/>
+                <w:rStyle w:val="lev"/>
+                <w:rFonts w:eastAsia="Times New Roman" w:cstheme="minorHAnsi"/>
+                <w:b w:val="0"/>
                 <w:sz w:val="24"/>
                 <w:szCs w:val="24"/>
+                <w:lang w:eastAsia="fr-FR"/>
               </w:rPr>
-              <w:t>Fortinet, Cisco ASA</w:t>
+              <w:t>Cisco ASA</w:t>
             </w:r>
           </w:p>
         </w:tc>
         <w:tc>
           <w:tcPr>
             <w:tcW w:w="0" w:type="auto"/>
-            <w:vAlign w:val="center"/>
-            <w:hideMark/>
           </w:tcPr>
           <w:p>
             <w:pPr>
               <w:rPr>
-                <w:rFonts w:cstheme="minorHAnsi"/>
+                <w:rStyle w:val="lev"/>
+                <w:rFonts w:eastAsia="Times New Roman" w:cstheme="minorHAnsi"/>
+                <w:b w:val="0"/>
                 <w:sz w:val="24"/>
                 <w:szCs w:val="24"/>
+                <w:lang w:eastAsia="fr-FR"/>
               </w:rPr>
             </w:pPr>
             <w:r>
               <w:rPr>
-                <w:rFonts w:cstheme="minorHAnsi"/>
+                <w:rStyle w:val="lev"/>
+                <w:rFonts w:eastAsia="Times New Roman" w:cstheme="minorHAnsi"/>
+                <w:b w:val="0"/>
                 <w:sz w:val="24"/>
                 <w:szCs w:val="24"/>
+                <w:lang w:eastAsia="fr-FR"/>
               </w:rPr>
               <w:t>Protection du réseau entier</w:t>
             </w:r>
@@ -1384,28 +1803,29 @@
         </w:tc>
       </w:tr>
       <w:tr>
-        <w:trPr>
-          <w:tblCellSpacing w:w="15" w:type="dxa"/>
-        </w:trPr>
         <w:tc>
           <w:tcPr>
             <w:tcW w:w="0" w:type="auto"/>
-            <w:vAlign w:val="center"/>
-            <w:hideMark/>
           </w:tcPr>
           <w:p>
             <w:pPr>
               <w:rPr>
-                <w:rFonts w:cstheme="minorHAnsi"/>
+                <w:rStyle w:val="lev"/>
+                <w:rFonts w:eastAsia="Times New Roman" w:cstheme="minorHAnsi"/>
+                <w:b w:val="0"/>
                 <w:sz w:val="24"/>
                 <w:szCs w:val="24"/>
+                <w:lang w:eastAsia="fr-FR"/>
               </w:rPr>
             </w:pPr>
             <w:r>
               <w:rPr>
-                <w:rFonts w:cstheme="minorHAnsi"/>
+                <w:rStyle w:val="lev"/>
+                <w:rFonts w:eastAsia="Times New Roman" w:cstheme="minorHAnsi"/>
+                <w:b w:val="0"/>
                 <w:sz w:val="24"/>
                 <w:szCs w:val="24"/>
+                <w:lang w:eastAsia="fr-FR"/>
               </w:rPr>
               <w:t>Logiciel</w:t>
             </w:r>
@@ -1414,22 +1834,26 @@
         <w:tc>
           <w:tcPr>
             <w:tcW w:w="0" w:type="auto"/>
-            <w:vAlign w:val="center"/>
-            <w:hideMark/>
           </w:tcPr>
           <w:p>
             <w:pPr>
               <w:rPr>
-                <w:rFonts w:cstheme="minorHAnsi"/>
+                <w:rStyle w:val="lev"/>
+                <w:rFonts w:eastAsia="Times New Roman" w:cstheme="minorHAnsi"/>
+                <w:b w:val="0"/>
                 <w:sz w:val="24"/>
                 <w:szCs w:val="24"/>
+                <w:lang w:eastAsia="fr-FR"/>
               </w:rPr>
             </w:pPr>
             <w:r>
               <w:rPr>
-                <w:rFonts w:cstheme="minorHAnsi"/>
+                <w:rStyle w:val="lev"/>
+                <w:rFonts w:eastAsia="Times New Roman" w:cstheme="minorHAnsi"/>
+                <w:b w:val="0"/>
                 <w:sz w:val="24"/>
                 <w:szCs w:val="24"/>
+                <w:lang w:eastAsia="fr-FR"/>
               </w:rPr>
               <w:t>Windows Firewall</w:t>
             </w:r>
@@ -1438,22 +1862,26 @@
         <w:tc>
           <w:tcPr>
             <w:tcW w:w="0" w:type="auto"/>
-            <w:vAlign w:val="center"/>
-            <w:hideMark/>
           </w:tcPr>
           <w:p>
             <w:pPr>
               <w:rPr>
-                <w:rFonts w:cstheme="minorHAnsi"/>
+                <w:rStyle w:val="lev"/>
+                <w:rFonts w:eastAsia="Times New Roman" w:cstheme="minorHAnsi"/>
+                <w:b w:val="0"/>
                 <w:sz w:val="24"/>
                 <w:szCs w:val="24"/>
+                <w:lang w:eastAsia="fr-FR"/>
               </w:rPr>
             </w:pPr>
             <w:r>
               <w:rPr>
-                <w:rFonts w:cstheme="minorHAnsi"/>
+                <w:rStyle w:val="lev"/>
+                <w:rFonts w:eastAsia="Times New Roman" w:cstheme="minorHAnsi"/>
+                <w:b w:val="0"/>
                 <w:sz w:val="24"/>
                 <w:szCs w:val="24"/>
+                <w:lang w:eastAsia="fr-FR"/>
               </w:rPr>
               <w:t>Protection d’un poste individuel</w:t>
             </w:r>
@@ -1505,11 +1933,38 @@
           <w:sz w:val="24"/>
           <w:szCs w:val="24"/>
         </w:rPr>
+        <w:t>Les bonnes pratiques du pare-feu :</w:t>
+      </w:r>
+    </w:p>
+    <w:p>
+      <w:pPr>
+        <w:pStyle w:val="Paragraphedeliste"/>
+        <w:numPr>
+          <w:ilvl w:val="0"/>
+          <w:numId w:val="30"/>
+        </w:numPr>
+        <w:rPr>
+          <w:rFonts w:cstheme="minorHAnsi"/>
+          <w:sz w:val="24"/>
+          <w:szCs w:val="24"/>
+        </w:rPr>
+      </w:pPr>
+      <w:r>
+        <w:rPr>
+          <w:rFonts w:cstheme="minorHAnsi"/>
+          <w:sz w:val="24"/>
+          <w:szCs w:val="24"/>
+        </w:rPr>
         <w:t>Mettre à jour régulièrement les règles et le firmware</w:t>
       </w:r>
     </w:p>
     <w:p>
       <w:pPr>
+        <w:pStyle w:val="Paragraphedeliste"/>
+        <w:numPr>
+          <w:ilvl w:val="0"/>
+          <w:numId w:val="30"/>
+        </w:numPr>
         <w:rPr>
           <w:rFonts w:cstheme="minorHAnsi"/>
           <w:sz w:val="24"/>
@@ -1527,6 +1982,11 @@
     </w:p>
     <w:p>
       <w:pPr>
+        <w:pStyle w:val="Paragraphedeliste"/>
+        <w:numPr>
+          <w:ilvl w:val="0"/>
+          <w:numId w:val="30"/>
+        </w:numPr>
         <w:rPr>
           <w:rFonts w:cstheme="minorHAnsi"/>
           <w:sz w:val="24"/>
@@ -1617,11 +2077,38 @@
           <w:sz w:val="24"/>
           <w:szCs w:val="24"/>
         </w:rPr>
+        <w:t>Placer le serveur web en DMZ permet de :</w:t>
+      </w:r>
+    </w:p>
+    <w:p>
+      <w:pPr>
+        <w:pStyle w:val="Paragraphedeliste"/>
+        <w:numPr>
+          <w:ilvl w:val="0"/>
+          <w:numId w:val="31"/>
+        </w:numPr>
+        <w:rPr>
+          <w:rFonts w:cstheme="minorHAnsi"/>
+          <w:sz w:val="24"/>
+          <w:szCs w:val="24"/>
+        </w:rPr>
+      </w:pPr>
+      <w:r>
+        <w:rPr>
+          <w:rFonts w:cstheme="minorHAnsi"/>
+          <w:sz w:val="24"/>
+          <w:szCs w:val="24"/>
+        </w:rPr>
         <w:t>Séparer les ressources accessibles depuis Internet du LAN interne</w:t>
       </w:r>
     </w:p>
     <w:p>
       <w:pPr>
+        <w:pStyle w:val="Paragraphedeliste"/>
+        <w:numPr>
+          <w:ilvl w:val="0"/>
+          <w:numId w:val="31"/>
+        </w:numPr>
         <w:rPr>
           <w:rFonts w:cstheme="minorHAnsi"/>
           <w:sz w:val="24"/>
@@ -1680,25 +2167,44 @@
           <w:rFonts w:cstheme="minorHAnsi"/>
           <w:sz w:val="24"/>
           <w:szCs w:val="24"/>
-        </w:rPr>
-        <w:t>DHCP : attribution automatique, rapide et sans erreur</w:t>
-      </w:r>
-    </w:p>
-    <w:p>
-      <w:pPr>
-        <w:rPr>
-          <w:rFonts w:cstheme="minorHAnsi"/>
-          <w:sz w:val="24"/>
-          <w:szCs w:val="24"/>
-        </w:rPr>
-      </w:pPr>
-      <w:r>
-        <w:rPr>
-          <w:rFonts w:cstheme="minorHAnsi"/>
-          <w:sz w:val="24"/>
-          <w:szCs w:val="24"/>
-        </w:rPr>
-        <w:t>IP manuelle : chronophage, source d’erreurs</w:t>
+          <w:u w:val="single"/>
+        </w:rPr>
+        <w:lastRenderedPageBreak/>
+        <w:t>DHCP :</w:t>
+      </w:r>
+      <w:r>
+        <w:rPr>
+          <w:rFonts w:cstheme="minorHAnsi"/>
+          <w:sz w:val="24"/>
+          <w:szCs w:val="24"/>
+        </w:rPr>
+        <w:t xml:space="preserve"> attribution automatique, rapide et sans erreur</w:t>
+      </w:r>
+    </w:p>
+    <w:p>
+      <w:pPr>
+        <w:rPr>
+          <w:rFonts w:cstheme="minorHAnsi"/>
+          <w:sz w:val="24"/>
+          <w:szCs w:val="24"/>
+        </w:rPr>
+      </w:pPr>
+      <w:r>
+        <w:rPr>
+          <w:rFonts w:cstheme="minorHAnsi"/>
+          <w:sz w:val="24"/>
+          <w:szCs w:val="24"/>
+          <w:u w:val="single"/>
+        </w:rPr>
+        <w:t>IP manuelle :</w:t>
+      </w:r>
+      <w:r>
+        <w:rPr>
+          <w:rFonts w:cstheme="minorHAnsi"/>
+          <w:sz w:val="24"/>
+          <w:szCs w:val="24"/>
+        </w:rPr>
+        <w:t xml:space="preserve"> chronophage, source d’erreurs</w:t>
       </w:r>
     </w:p>
     <w:p>
@@ -1734,6 +2240,34 @@
     <w:p>
       <w:pPr>
         <w:rPr>
+          <w:rStyle w:val="lev"/>
+          <w:rFonts w:eastAsia="Times New Roman" w:cstheme="minorHAnsi"/>
+          <w:b w:val="0"/>
+          <w:sz w:val="24"/>
+          <w:szCs w:val="24"/>
+          <w:lang w:eastAsia="fr-FR"/>
+        </w:rPr>
+      </w:pPr>
+      <w:r>
+        <w:rPr>
+          <w:rStyle w:val="lev"/>
+          <w:rFonts w:eastAsia="Times New Roman" w:cstheme="minorHAnsi"/>
+          <w:b w:val="0"/>
+          <w:sz w:val="24"/>
+          <w:szCs w:val="24"/>
+          <w:lang w:eastAsia="fr-FR"/>
+        </w:rPr>
+        <w:t>En cas de problème d’accès intranet :</w:t>
+      </w:r>
+    </w:p>
+    <w:p>
+      <w:pPr>
+        <w:pStyle w:val="Paragraphedeliste"/>
+        <w:numPr>
+          <w:ilvl w:val="0"/>
+          <w:numId w:val="32"/>
+        </w:numPr>
+        <w:rPr>
           <w:rFonts w:cstheme="minorHAnsi"/>
           <w:sz w:val="24"/>
           <w:szCs w:val="24"/>
@@ -1750,19 +2284,23 @@
     </w:p>
     <w:p>
       <w:pPr>
-        <w:rPr>
-          <w:rFonts w:cstheme="minorHAnsi"/>
-          <w:sz w:val="24"/>
-          <w:szCs w:val="24"/>
-        </w:rPr>
-      </w:pPr>
-      <w:r>
-        <w:rPr>
-          <w:rFonts w:cstheme="minorHAnsi"/>
-          <w:sz w:val="24"/>
-          <w:szCs w:val="24"/>
-        </w:rPr>
-        <w:lastRenderedPageBreak/>
+        <w:pStyle w:val="Paragraphedeliste"/>
+        <w:numPr>
+          <w:ilvl w:val="0"/>
+          <w:numId w:val="32"/>
+        </w:numPr>
+        <w:rPr>
+          <w:rFonts w:cstheme="minorHAnsi"/>
+          <w:sz w:val="24"/>
+          <w:szCs w:val="24"/>
+        </w:rPr>
+      </w:pPr>
+      <w:r>
+        <w:rPr>
+          <w:rFonts w:cstheme="minorHAnsi"/>
+          <w:sz w:val="24"/>
+          <w:szCs w:val="24"/>
+        </w:rPr>
         <w:t>Vérifier que le nom de domaine est bien configuré</w:t>
       </w:r>
     </w:p>
@@ -1799,6 +2337,34 @@
     <w:p>
       <w:pPr>
         <w:rPr>
+          <w:rStyle w:val="lev"/>
+          <w:rFonts w:eastAsia="Times New Roman" w:cstheme="minorHAnsi"/>
+          <w:b w:val="0"/>
+          <w:sz w:val="24"/>
+          <w:szCs w:val="24"/>
+          <w:lang w:eastAsia="fr-FR"/>
+        </w:rPr>
+      </w:pPr>
+      <w:r>
+        <w:rPr>
+          <w:rStyle w:val="lev"/>
+          <w:rFonts w:eastAsia="Times New Roman" w:cstheme="minorHAnsi"/>
+          <w:b w:val="0"/>
+          <w:sz w:val="24"/>
+          <w:szCs w:val="24"/>
+          <w:lang w:eastAsia="fr-FR"/>
+        </w:rPr>
+        <w:t>Pour sécuriser un serveur en DMZ, il faut :</w:t>
+      </w:r>
+    </w:p>
+    <w:p>
+      <w:pPr>
+        <w:pStyle w:val="Paragraphedeliste"/>
+        <w:numPr>
+          <w:ilvl w:val="0"/>
+          <w:numId w:val="33"/>
+        </w:numPr>
+        <w:rPr>
           <w:rFonts w:cstheme="minorHAnsi"/>
           <w:sz w:val="24"/>
           <w:szCs w:val="24"/>
@@ -1815,6 +2381,11 @@
     </w:p>
     <w:p>
       <w:pPr>
+        <w:pStyle w:val="Paragraphedeliste"/>
+        <w:numPr>
+          <w:ilvl w:val="0"/>
+          <w:numId w:val="33"/>
+        </w:numPr>
         <w:rPr>
           <w:rFonts w:cstheme="minorHAnsi"/>
           <w:sz w:val="24"/>
@@ -1871,44 +2442,82 @@
       <w:r>
         <w:rPr>
           <w:rFonts w:cstheme="minorHAnsi"/>
-          <w:sz w:val="24"/>
-          <w:szCs w:val="24"/>
-        </w:rPr>
-        <w:t>DMZ : protège le LAN des accès externes</w:t>
-      </w:r>
-    </w:p>
-    <w:p>
-      <w:pPr>
-        <w:rPr>
-          <w:rFonts w:cstheme="minorHAnsi"/>
-          <w:sz w:val="24"/>
-          <w:szCs w:val="24"/>
-        </w:rPr>
-      </w:pPr>
-      <w:r>
-        <w:rPr>
-          <w:rFonts w:cstheme="minorHAnsi"/>
-          <w:sz w:val="24"/>
-          <w:szCs w:val="24"/>
-        </w:rPr>
-        <w:t>DHCP : simplifie la gestion IP</w:t>
-      </w:r>
-    </w:p>
-    <w:p>
-      <w:pPr>
-        <w:rPr>
-          <w:rFonts w:cstheme="minorHAnsi"/>
-          <w:sz w:val="24"/>
-          <w:szCs w:val="24"/>
-        </w:rPr>
-      </w:pPr>
-      <w:r>
-        <w:rPr>
-          <w:rFonts w:cstheme="minorHAnsi"/>
-          <w:sz w:val="24"/>
-          <w:szCs w:val="24"/>
-        </w:rPr>
-        <w:t>DNS : facilite l’accès aux ressources internes</w:t>
+          <w:b/>
+          <w:i/>
+          <w:sz w:val="24"/>
+          <w:szCs w:val="24"/>
+        </w:rPr>
+        <w:t xml:space="preserve">DMZ </w:t>
+      </w:r>
+      <w:r>
+        <w:rPr>
+          <w:rFonts w:cstheme="minorHAnsi"/>
+          <w:sz w:val="24"/>
+          <w:szCs w:val="24"/>
+        </w:rPr>
+        <w:t xml:space="preserve">: </w:t>
+      </w:r>
+      <w:r>
+        <w:rPr>
+          <w:rFonts w:cstheme="minorHAnsi"/>
+          <w:sz w:val="24"/>
+          <w:szCs w:val="24"/>
+        </w:rPr>
+        <w:t>protège le LAN des accès externes</w:t>
+      </w:r>
+    </w:p>
+    <w:p>
+      <w:pPr>
+        <w:rPr>
+          <w:rFonts w:cstheme="minorHAnsi"/>
+          <w:sz w:val="24"/>
+          <w:szCs w:val="24"/>
+        </w:rPr>
+      </w:pPr>
+      <w:r>
+        <w:rPr>
+          <w:rFonts w:cstheme="minorHAnsi"/>
+          <w:b/>
+          <w:i/>
+          <w:sz w:val="24"/>
+          <w:szCs w:val="24"/>
+        </w:rPr>
+        <w:t>DHCP</w:t>
+      </w:r>
+      <w:r>
+        <w:rPr>
+          <w:rFonts w:cstheme="minorHAnsi"/>
+          <w:sz w:val="24"/>
+          <w:szCs w:val="24"/>
+        </w:rPr>
+        <w:t xml:space="preserve"> : simplifie la gestion IP</w:t>
+      </w:r>
+    </w:p>
+    <w:p>
+      <w:pPr>
+        <w:rPr>
+          <w:rFonts w:cstheme="minorHAnsi"/>
+          <w:sz w:val="24"/>
+          <w:szCs w:val="24"/>
+        </w:rPr>
+      </w:pPr>
+      <w:r>
+        <w:rPr>
+          <w:rFonts w:cstheme="minorHAnsi"/>
+          <w:b/>
+          <w:i/>
+          <w:sz w:val="24"/>
+          <w:szCs w:val="24"/>
+        </w:rPr>
+        <w:t>DNS</w:t>
+      </w:r>
+      <w:r>
+        <w:rPr>
+          <w:rFonts w:cstheme="minorHAnsi"/>
+          <w:sz w:val="24"/>
+          <w:szCs w:val="24"/>
+        </w:rPr>
+        <w:t xml:space="preserve"> : facilite l’accès aux ressources internes</w:t>
       </w:r>
     </w:p>
     <w:p>
@@ -1972,348 +2581,179 @@
         <w:t>Association protocole/port</w:t>
       </w:r>
     </w:p>
-    <w:tbl>
-      <w:tblPr>
-        <w:tblW w:w="0" w:type="auto"/>
-        <w:tblCellSpacing w:w="15" w:type="dxa"/>
-        <w:tblCellMar>
-          <w:top w:w="15" w:type="dxa"/>
-          <w:left w:w="15" w:type="dxa"/>
-          <w:bottom w:w="15" w:type="dxa"/>
-          <w:right w:w="15" w:type="dxa"/>
-        </w:tblCellMar>
-        <w:tblLook w:val="04A0" w:firstRow="1" w:lastRow="0" w:firstColumn="1" w:lastColumn="0" w:noHBand="0" w:noVBand="1"/>
-      </w:tblPr>
-      <w:tblGrid>
-        <w:gridCol w:w="1019"/>
-        <w:gridCol w:w="490"/>
-      </w:tblGrid>
-      <w:tr>
-        <w:trPr>
-          <w:tblHeader/>
-          <w:tblCellSpacing w:w="15" w:type="dxa"/>
-        </w:trPr>
-        <w:tc>
-          <w:tcPr>
-            <w:tcW w:w="0" w:type="auto"/>
-            <w:vAlign w:val="center"/>
-            <w:hideMark/>
-          </w:tcPr>
-          <w:p>
-            <w:pPr>
-              <w:rPr>
-                <w:rFonts w:cstheme="minorHAnsi"/>
-                <w:sz w:val="24"/>
-                <w:szCs w:val="24"/>
-              </w:rPr>
-            </w:pPr>
-            <w:r>
-              <w:rPr>
-                <w:rFonts w:cstheme="minorHAnsi"/>
-                <w:sz w:val="24"/>
-                <w:szCs w:val="24"/>
-              </w:rPr>
-              <w:t>Protocole</w:t>
-            </w:r>
-          </w:p>
-        </w:tc>
-        <w:tc>
-          <w:tcPr>
-            <w:tcW w:w="0" w:type="auto"/>
-            <w:vAlign w:val="center"/>
-            <w:hideMark/>
-          </w:tcPr>
-          <w:p>
-            <w:pPr>
-              <w:rPr>
-                <w:rFonts w:cstheme="minorHAnsi"/>
-                <w:sz w:val="24"/>
-                <w:szCs w:val="24"/>
-              </w:rPr>
-            </w:pPr>
-            <w:r>
-              <w:rPr>
-                <w:rFonts w:cstheme="minorHAnsi"/>
-                <w:sz w:val="24"/>
-                <w:szCs w:val="24"/>
-              </w:rPr>
-              <w:t>Port</w:t>
-            </w:r>
-          </w:p>
-        </w:tc>
-      </w:tr>
-      <w:tr>
-        <w:trPr>
-          <w:tblCellSpacing w:w="15" w:type="dxa"/>
-        </w:trPr>
-        <w:tc>
-          <w:tcPr>
-            <w:tcW w:w="0" w:type="auto"/>
-            <w:vAlign w:val="center"/>
-            <w:hideMark/>
-          </w:tcPr>
-          <w:p>
-            <w:pPr>
-              <w:rPr>
-                <w:rFonts w:cstheme="minorHAnsi"/>
-                <w:sz w:val="24"/>
-                <w:szCs w:val="24"/>
-              </w:rPr>
-            </w:pPr>
-            <w:r>
-              <w:rPr>
-                <w:rFonts w:cstheme="minorHAnsi"/>
-                <w:sz w:val="24"/>
-                <w:szCs w:val="24"/>
-              </w:rPr>
-              <w:t>HTTP</w:t>
-            </w:r>
-          </w:p>
-        </w:tc>
-        <w:tc>
-          <w:tcPr>
-            <w:tcW w:w="0" w:type="auto"/>
-            <w:vAlign w:val="center"/>
-            <w:hideMark/>
-          </w:tcPr>
-          <w:p>
-            <w:pPr>
-              <w:rPr>
-                <w:rFonts w:cstheme="minorHAnsi"/>
-                <w:sz w:val="24"/>
-                <w:szCs w:val="24"/>
-              </w:rPr>
-            </w:pPr>
-            <w:r>
-              <w:rPr>
-                <w:rFonts w:cstheme="minorHAnsi"/>
-                <w:sz w:val="24"/>
-                <w:szCs w:val="24"/>
-              </w:rPr>
-              <w:t>80</w:t>
-            </w:r>
-          </w:p>
-        </w:tc>
-      </w:tr>
-      <w:tr>
-        <w:trPr>
-          <w:tblCellSpacing w:w="15" w:type="dxa"/>
-        </w:trPr>
-        <w:tc>
-          <w:tcPr>
-            <w:tcW w:w="0" w:type="auto"/>
-            <w:vAlign w:val="center"/>
-            <w:hideMark/>
-          </w:tcPr>
-          <w:p>
-            <w:pPr>
-              <w:rPr>
-                <w:rFonts w:cstheme="minorHAnsi"/>
-                <w:sz w:val="24"/>
-                <w:szCs w:val="24"/>
-              </w:rPr>
-            </w:pPr>
-            <w:r>
-              <w:rPr>
-                <w:rFonts w:cstheme="minorHAnsi"/>
-                <w:sz w:val="24"/>
-                <w:szCs w:val="24"/>
-              </w:rPr>
-              <w:t>HTTPS</w:t>
-            </w:r>
-          </w:p>
-        </w:tc>
-        <w:tc>
-          <w:tcPr>
-            <w:tcW w:w="0" w:type="auto"/>
-            <w:vAlign w:val="center"/>
-            <w:hideMark/>
-          </w:tcPr>
-          <w:p>
-            <w:pPr>
-              <w:rPr>
-                <w:rFonts w:cstheme="minorHAnsi"/>
-                <w:sz w:val="24"/>
-                <w:szCs w:val="24"/>
-              </w:rPr>
-            </w:pPr>
-            <w:r>
-              <w:rPr>
-                <w:rFonts w:cstheme="minorHAnsi"/>
-                <w:sz w:val="24"/>
-                <w:szCs w:val="24"/>
-              </w:rPr>
-              <w:t>443</w:t>
-            </w:r>
-          </w:p>
-        </w:tc>
-      </w:tr>
-      <w:tr>
-        <w:trPr>
-          <w:tblCellSpacing w:w="15" w:type="dxa"/>
-        </w:trPr>
-        <w:tc>
-          <w:tcPr>
-            <w:tcW w:w="0" w:type="auto"/>
-            <w:vAlign w:val="center"/>
-            <w:hideMark/>
-          </w:tcPr>
-          <w:p>
-            <w:pPr>
-              <w:rPr>
-                <w:rFonts w:cstheme="minorHAnsi"/>
-                <w:sz w:val="24"/>
-                <w:szCs w:val="24"/>
-              </w:rPr>
-            </w:pPr>
-            <w:r>
-              <w:rPr>
-                <w:rFonts w:cstheme="minorHAnsi"/>
-                <w:sz w:val="24"/>
-                <w:szCs w:val="24"/>
-              </w:rPr>
-              <w:t>DNS</w:t>
-            </w:r>
-          </w:p>
-        </w:tc>
-        <w:tc>
-          <w:tcPr>
-            <w:tcW w:w="0" w:type="auto"/>
-            <w:vAlign w:val="center"/>
-            <w:hideMark/>
-          </w:tcPr>
-          <w:p>
-            <w:pPr>
-              <w:rPr>
-                <w:rFonts w:cstheme="minorHAnsi"/>
-                <w:sz w:val="24"/>
-                <w:szCs w:val="24"/>
-              </w:rPr>
-            </w:pPr>
-            <w:r>
-              <w:rPr>
-                <w:rFonts w:cstheme="minorHAnsi"/>
-                <w:sz w:val="24"/>
-                <w:szCs w:val="24"/>
-              </w:rPr>
-              <w:t>53</w:t>
-            </w:r>
-          </w:p>
-        </w:tc>
-      </w:tr>
-      <w:tr>
-        <w:trPr>
-          <w:tblCellSpacing w:w="15" w:type="dxa"/>
-        </w:trPr>
-        <w:tc>
-          <w:tcPr>
-            <w:tcW w:w="0" w:type="auto"/>
-            <w:vAlign w:val="center"/>
-            <w:hideMark/>
-          </w:tcPr>
-          <w:p>
-            <w:pPr>
-              <w:rPr>
-                <w:rFonts w:cstheme="minorHAnsi"/>
-                <w:sz w:val="24"/>
-                <w:szCs w:val="24"/>
-              </w:rPr>
-            </w:pPr>
-            <w:r>
-              <w:rPr>
-                <w:rFonts w:cstheme="minorHAnsi"/>
-                <w:sz w:val="24"/>
-                <w:szCs w:val="24"/>
-              </w:rPr>
-              <w:t>SMTP</w:t>
-            </w:r>
-          </w:p>
-        </w:tc>
-        <w:tc>
-          <w:tcPr>
-            <w:tcW w:w="0" w:type="auto"/>
-            <w:vAlign w:val="center"/>
-            <w:hideMark/>
-          </w:tcPr>
-          <w:p>
-            <w:pPr>
-              <w:rPr>
-                <w:rFonts w:cstheme="minorHAnsi"/>
-                <w:sz w:val="24"/>
-                <w:szCs w:val="24"/>
-              </w:rPr>
-            </w:pPr>
-            <w:r>
-              <w:rPr>
-                <w:rFonts w:cstheme="minorHAnsi"/>
-                <w:sz w:val="24"/>
-                <w:szCs w:val="24"/>
-              </w:rPr>
-              <w:t>25</w:t>
-            </w:r>
-          </w:p>
-        </w:tc>
-      </w:tr>
-      <w:tr>
-        <w:trPr>
-          <w:tblCellSpacing w:w="15" w:type="dxa"/>
-        </w:trPr>
-        <w:tc>
-          <w:tcPr>
-            <w:tcW w:w="0" w:type="auto"/>
-            <w:vAlign w:val="center"/>
-            <w:hideMark/>
-          </w:tcPr>
-          <w:p>
-            <w:pPr>
-              <w:rPr>
-                <w:rFonts w:cstheme="minorHAnsi"/>
-                <w:sz w:val="24"/>
-                <w:szCs w:val="24"/>
-              </w:rPr>
-            </w:pPr>
-            <w:r>
-              <w:rPr>
-                <w:rFonts w:cstheme="minorHAnsi"/>
-                <w:sz w:val="24"/>
-                <w:szCs w:val="24"/>
-              </w:rPr>
-              <w:t>FTP</w:t>
-            </w:r>
-          </w:p>
-        </w:tc>
-        <w:tc>
-          <w:tcPr>
-            <w:tcW w:w="0" w:type="auto"/>
-            <w:vAlign w:val="center"/>
-            <w:hideMark/>
-          </w:tcPr>
-          <w:p>
-            <w:pPr>
-              <w:rPr>
-                <w:rFonts w:cstheme="minorHAnsi"/>
-                <w:sz w:val="24"/>
-                <w:szCs w:val="24"/>
-              </w:rPr>
-            </w:pPr>
-            <w:r>
-              <w:rPr>
-                <w:rFonts w:cstheme="minorHAnsi"/>
-                <w:sz w:val="24"/>
-                <w:szCs w:val="24"/>
-              </w:rPr>
-              <w:t>21</w:t>
-            </w:r>
-          </w:p>
-        </w:tc>
-      </w:tr>
-    </w:tbl>
-    <w:p>
-      <w:pPr>
-        <w:rPr>
-          <w:rFonts w:cstheme="minorHAnsi"/>
-          <w:sz w:val="24"/>
-          <w:szCs w:val="24"/>
+    <w:p>
+      <w:pPr>
+        <w:rPr>
+          <w:rStyle w:val="lev"/>
+          <w:rFonts w:eastAsia="Times New Roman" w:cstheme="minorHAnsi"/>
+          <w:b w:val="0"/>
+          <w:sz w:val="24"/>
+          <w:szCs w:val="24"/>
+          <w:lang w:eastAsia="fr-FR"/>
+        </w:rPr>
+      </w:pPr>
+      <w:r>
+        <w:rPr>
+          <w:rFonts w:cstheme="minorHAnsi"/>
+          <w:b/>
+          <w:i/>
+          <w:sz w:val="24"/>
+          <w:szCs w:val="24"/>
+        </w:rPr>
+        <w:t>HTTP</w:t>
+      </w:r>
+      <w:r>
+        <w:rPr>
+          <w:rStyle w:val="lev"/>
+          <w:rFonts w:eastAsia="Times New Roman" w:cstheme="minorHAnsi"/>
+          <w:b w:val="0"/>
+          <w:sz w:val="24"/>
+          <w:szCs w:val="24"/>
+          <w:lang w:eastAsia="fr-FR"/>
+        </w:rPr>
+        <w:t xml:space="preserve"> = port 80</w:t>
+      </w:r>
+    </w:p>
+    <w:p>
+      <w:pPr>
+        <w:rPr>
+          <w:rStyle w:val="lev"/>
+          <w:rFonts w:eastAsia="Times New Roman" w:cstheme="minorHAnsi"/>
+          <w:b w:val="0"/>
+          <w:sz w:val="24"/>
+          <w:szCs w:val="24"/>
+          <w:lang w:eastAsia="fr-FR"/>
+        </w:rPr>
+      </w:pPr>
+      <w:r>
+        <w:rPr>
+          <w:rFonts w:cstheme="minorHAnsi"/>
+          <w:b/>
+          <w:i/>
+          <w:sz w:val="24"/>
+          <w:szCs w:val="24"/>
+        </w:rPr>
+        <w:t>HTTPS</w:t>
+      </w:r>
+      <w:r>
+        <w:rPr>
+          <w:rStyle w:val="lev"/>
+          <w:rFonts w:eastAsia="Times New Roman" w:cstheme="minorHAnsi"/>
+          <w:b w:val="0"/>
+          <w:sz w:val="24"/>
+          <w:szCs w:val="24"/>
+          <w:lang w:eastAsia="fr-FR"/>
+        </w:rPr>
+        <w:t xml:space="preserve"> = port 443</w:t>
+      </w:r>
+    </w:p>
+    <w:p>
+      <w:pPr>
+        <w:rPr>
+          <w:rStyle w:val="lev"/>
+          <w:rFonts w:eastAsia="Times New Roman" w:cstheme="minorHAnsi"/>
+          <w:b w:val="0"/>
+          <w:sz w:val="24"/>
+          <w:szCs w:val="24"/>
+          <w:lang w:eastAsia="fr-FR"/>
+        </w:rPr>
+      </w:pPr>
+      <w:r>
+        <w:rPr>
+          <w:rFonts w:cstheme="minorHAnsi"/>
+          <w:b/>
+          <w:i/>
+          <w:sz w:val="24"/>
+          <w:szCs w:val="24"/>
+        </w:rPr>
+        <w:t>DNS</w:t>
+      </w:r>
+      <w:r>
+        <w:rPr>
+          <w:rStyle w:val="lev"/>
+          <w:rFonts w:eastAsia="Times New Roman" w:cstheme="minorHAnsi"/>
+          <w:b w:val="0"/>
+          <w:sz w:val="24"/>
+          <w:szCs w:val="24"/>
+          <w:lang w:eastAsia="fr-FR"/>
+        </w:rPr>
+        <w:t xml:space="preserve"> = port 53</w:t>
+      </w:r>
+    </w:p>
+    <w:p>
+      <w:pPr>
+        <w:rPr>
+          <w:rStyle w:val="lev"/>
+          <w:rFonts w:eastAsia="Times New Roman" w:cstheme="minorHAnsi"/>
+          <w:b w:val="0"/>
+          <w:sz w:val="24"/>
+          <w:szCs w:val="24"/>
+          <w:lang w:eastAsia="fr-FR"/>
+        </w:rPr>
+      </w:pPr>
+      <w:r>
+        <w:rPr>
+          <w:rFonts w:cstheme="minorHAnsi"/>
+          <w:b/>
+          <w:i/>
+          <w:sz w:val="24"/>
+          <w:szCs w:val="24"/>
+        </w:rPr>
+        <w:t>SMTP</w:t>
+      </w:r>
+      <w:r>
+        <w:rPr>
+          <w:rStyle w:val="lev"/>
+          <w:rFonts w:eastAsia="Times New Roman" w:cstheme="minorHAnsi"/>
+          <w:b w:val="0"/>
+          <w:sz w:val="24"/>
+          <w:szCs w:val="24"/>
+          <w:lang w:eastAsia="fr-FR"/>
+        </w:rPr>
+        <w:t xml:space="preserve"> = port 25</w:t>
+      </w:r>
+    </w:p>
+    <w:p>
+      <w:pPr>
+        <w:rPr>
+          <w:rStyle w:val="lev"/>
+          <w:rFonts w:eastAsia="Times New Roman" w:cstheme="minorHAnsi"/>
+          <w:b w:val="0"/>
+          <w:sz w:val="24"/>
+          <w:szCs w:val="24"/>
+          <w:lang w:eastAsia="fr-FR"/>
+        </w:rPr>
+      </w:pPr>
+      <w:r>
+        <w:rPr>
+          <w:rFonts w:cstheme="minorHAnsi"/>
+          <w:b/>
+          <w:i/>
+          <w:sz w:val="24"/>
+          <w:szCs w:val="24"/>
+        </w:rPr>
+        <w:t>FTP</w:t>
+      </w:r>
+      <w:r>
+        <w:rPr>
+          <w:rStyle w:val="lev"/>
+          <w:rFonts w:eastAsia="Times New Roman" w:cstheme="minorHAnsi"/>
+          <w:b w:val="0"/>
+          <w:sz w:val="24"/>
+          <w:szCs w:val="24"/>
+          <w:lang w:eastAsia="fr-FR"/>
+        </w:rPr>
+        <w:t xml:space="preserve"> = port 21</w:t>
+      </w:r>
+    </w:p>
+    <w:p>
+      <w:pPr>
+        <w:rPr>
+          <w:rFonts w:eastAsia="Times New Roman" w:cstheme="minorHAnsi"/>
+          <w:bCs/>
+          <w:sz w:val="24"/>
+          <w:szCs w:val="24"/>
+          <w:lang w:eastAsia="fr-FR"/>
         </w:rPr>
       </w:pPr>
     </w:p>
@@ -2349,27 +2789,47 @@
       <w:r>
         <w:rPr>
           <w:rFonts w:cstheme="minorHAnsi"/>
-          <w:sz w:val="24"/>
-          <w:szCs w:val="24"/>
-        </w:rPr>
-        <w:t>TCP : connexion fiable, vérification des paquets (ex : HTTPS)</w:t>
-      </w:r>
-    </w:p>
-    <w:p>
-      <w:pPr>
-        <w:rPr>
-          <w:rFonts w:cstheme="minorHAnsi"/>
-          <w:sz w:val="24"/>
-          <w:szCs w:val="24"/>
-        </w:rPr>
-      </w:pPr>
-      <w:r>
-        <w:rPr>
-          <w:rFonts w:cstheme="minorHAnsi"/>
-          <w:sz w:val="24"/>
-          <w:szCs w:val="24"/>
-        </w:rPr>
-        <w:t>UDP : rapide, sans vérification (ex : DNS)</w:t>
+          <w:b/>
+          <w:i/>
+          <w:sz w:val="24"/>
+          <w:szCs w:val="24"/>
+        </w:rPr>
+        <w:t>TCP</w:t>
+      </w:r>
+      <w:r>
+        <w:rPr>
+          <w:rFonts w:cstheme="minorHAnsi"/>
+          <w:sz w:val="24"/>
+          <w:szCs w:val="24"/>
+        </w:rPr>
+        <w:t xml:space="preserve"> : connexion fiable, vérification des paquets (ex : HTTPS)</w:t>
+      </w:r>
+    </w:p>
+    <w:p>
+      <w:pPr>
+        <w:rPr>
+          <w:rFonts w:cstheme="minorHAnsi"/>
+          <w:sz w:val="24"/>
+          <w:szCs w:val="24"/>
+        </w:rPr>
+      </w:pPr>
+      <w:r>
+        <w:rPr>
+          <w:rFonts w:cstheme="minorHAnsi"/>
+          <w:b/>
+          <w:i/>
+          <w:sz w:val="24"/>
+          <w:szCs w:val="24"/>
+        </w:rPr>
+        <w:t>UDP</w:t>
+      </w:r>
+      <w:r>
+        <w:rPr>
+          <w:rFonts w:cstheme="minorHAnsi"/>
+          <w:sz w:val="24"/>
+          <w:szCs w:val="24"/>
+        </w:rPr>
+        <w:t xml:space="preserve"> : rapide, sans vérification (ex : DNS)</w:t>
       </w:r>
     </w:p>
     <w:p>
@@ -2405,11 +2865,35 @@
     <w:p>
       <w:pPr>
         <w:rPr>
-          <w:rFonts w:cstheme="minorHAnsi"/>
-          <w:sz w:val="24"/>
-          <w:szCs w:val="24"/>
-        </w:rPr>
-      </w:pPr>
+          <w:rFonts w:eastAsia="Times New Roman" w:cstheme="minorHAnsi"/>
+          <w:bCs/>
+          <w:sz w:val="24"/>
+          <w:szCs w:val="24"/>
+          <w:lang w:eastAsia="fr-FR"/>
+        </w:rPr>
+      </w:pPr>
+      <w:r>
+        <w:rPr>
+          <w:rStyle w:val="lev"/>
+          <w:rFonts w:eastAsia="Times New Roman" w:cstheme="minorHAnsi"/>
+          <w:b w:val="0"/>
+          <w:sz w:val="24"/>
+          <w:szCs w:val="24"/>
+          <w:lang w:eastAsia="fr-FR"/>
+        </w:rPr>
+        <w:t>Bloquer sur la liaison entre webmail et HTTPS :</w:t>
+      </w:r>
+      <w:r>
+        <w:rPr>
+          <w:rStyle w:val="lev"/>
+          <w:rFonts w:eastAsia="Times New Roman" w:cstheme="minorHAnsi"/>
+          <w:b w:val="0"/>
+          <w:sz w:val="24"/>
+          <w:szCs w:val="24"/>
+          <w:lang w:eastAsia="fr-FR"/>
+        </w:rPr>
+        <w:t xml:space="preserve"> </w:t>
+      </w:r>
       <w:r>
         <w:rPr>
           <w:rFonts w:cstheme="minorHAnsi"/>
@@ -2446,7 +2930,6 @@
           <w:szCs w:val="24"/>
           <w:lang w:eastAsia="fr-FR"/>
         </w:rPr>
-        <w:lastRenderedPageBreak/>
         <w:t>Port SMB/CIFS</w:t>
       </w:r>
     </w:p>
@@ -2464,7 +2947,15 @@
           <w:sz w:val="24"/>
           <w:szCs w:val="24"/>
         </w:rPr>
-        <w:t>Port 445 (TCP)</w:t>
+        <w:t>Pour SMB c’est le p</w:t>
+      </w:r>
+      <w:r>
+        <w:rPr>
+          <w:rFonts w:cstheme="minorHAnsi"/>
+          <w:sz w:val="24"/>
+          <w:szCs w:val="24"/>
+        </w:rPr>
+        <w:t>ort 445 (TCP)</w:t>
       </w:r>
     </w:p>
     <w:p>
@@ -2500,6 +2991,34 @@
     <w:p>
       <w:pPr>
         <w:rPr>
+          <w:rStyle w:val="lev"/>
+          <w:rFonts w:eastAsia="Times New Roman" w:cstheme="minorHAnsi"/>
+          <w:b w:val="0"/>
+          <w:sz w:val="24"/>
+          <w:szCs w:val="24"/>
+          <w:lang w:eastAsia="fr-FR"/>
+        </w:rPr>
+      </w:pPr>
+      <w:r>
+        <w:rPr>
+          <w:rStyle w:val="lev"/>
+          <w:rFonts w:eastAsia="Times New Roman" w:cstheme="minorHAnsi"/>
+          <w:b w:val="0"/>
+          <w:sz w:val="24"/>
+          <w:szCs w:val="24"/>
+          <w:lang w:eastAsia="fr-FR"/>
+        </w:rPr>
+        <w:t>C’est important de connaitre les ports car :</w:t>
+      </w:r>
+    </w:p>
+    <w:p>
+      <w:pPr>
+        <w:pStyle w:val="Paragraphedeliste"/>
+        <w:numPr>
+          <w:ilvl w:val="0"/>
+          <w:numId w:val="34"/>
+        </w:numPr>
+        <w:rPr>
           <w:rFonts w:cstheme="minorHAnsi"/>
           <w:sz w:val="24"/>
           <w:szCs w:val="24"/>
@@ -2532,6 +3051,11 @@
     </w:p>
     <w:p>
       <w:pPr>
+        <w:pStyle w:val="Paragraphedeliste"/>
+        <w:numPr>
+          <w:ilvl w:val="0"/>
+          <w:numId w:val="34"/>
+        </w:numPr>
         <w:rPr>
           <w:rFonts w:cstheme="minorHAnsi"/>
           <w:sz w:val="24"/>
@@ -2718,6 +3242,119 @@
     </w:lvl>
   </w:abstractNum>
   <w:abstractNum w:abstractNumId="1" w15:restartNumberingAfterBreak="0">
+    <w:nsid w:val="04810449"/>
+    <w:multiLevelType w:val="hybridMultilevel"/>
+    <w:tmpl w:val="0AD4BBEE"/>
+    <w:lvl w:ilvl="0" w:tplc="040C0001">
+      <w:start w:val="1"/>
+      <w:numFmt w:val="bullet"/>
+      <w:lvlText w:val=""/>
+      <w:lvlJc w:val="left"/>
+      <w:pPr>
+        <w:ind w:left="720" w:hanging="360"/>
+      </w:pPr>
+      <w:rPr>
+        <w:rFonts w:ascii="Symbol" w:hAnsi="Symbol" w:hint="default"/>
+      </w:rPr>
+    </w:lvl>
+    <w:lvl w:ilvl="1" w:tplc="040C0003" w:tentative="1">
+      <w:start w:val="1"/>
+      <w:numFmt w:val="bullet"/>
+      <w:lvlText w:val="o"/>
+      <w:lvlJc w:val="left"/>
+      <w:pPr>
+        <w:ind w:left="1440" w:hanging="360"/>
+      </w:pPr>
+      <w:rPr>
+        <w:rFonts w:ascii="Courier New" w:hAnsi="Courier New" w:cs="Courier New" w:hint="default"/>
+      </w:rPr>
+    </w:lvl>
+    <w:lvl w:ilvl="2" w:tplc="040C0005" w:tentative="1">
+      <w:start w:val="1"/>
+      <w:numFmt w:val="bullet"/>
+      <w:lvlText w:val=""/>
+      <w:lvlJc w:val="left"/>
+      <w:pPr>
+        <w:ind w:left="2160" w:hanging="360"/>
+      </w:pPr>
+      <w:rPr>
+        <w:rFonts w:ascii="Wingdings" w:hAnsi="Wingdings" w:hint="default"/>
+      </w:rPr>
+    </w:lvl>
+    <w:lvl w:ilvl="3" w:tplc="040C0001" w:tentative="1">
+      <w:start w:val="1"/>
+      <w:numFmt w:val="bullet"/>
+      <w:lvlText w:val=""/>
+      <w:lvlJc w:val="left"/>
+      <w:pPr>
+        <w:ind w:left="2880" w:hanging="360"/>
+      </w:pPr>
+      <w:rPr>
+        <w:rFonts w:ascii="Symbol" w:hAnsi="Symbol" w:hint="default"/>
+      </w:rPr>
+    </w:lvl>
+    <w:lvl w:ilvl="4" w:tplc="040C0003" w:tentative="1">
+      <w:start w:val="1"/>
+      <w:numFmt w:val="bullet"/>
+      <w:lvlText w:val="o"/>
+      <w:lvlJc w:val="left"/>
+      <w:pPr>
+        <w:ind w:left="3600" w:hanging="360"/>
+      </w:pPr>
+      <w:rPr>
+        <w:rFonts w:ascii="Courier New" w:hAnsi="Courier New" w:cs="Courier New" w:hint="default"/>
+      </w:rPr>
+    </w:lvl>
+    <w:lvl w:ilvl="5" w:tplc="040C0005" w:tentative="1">
+      <w:start w:val="1"/>
+      <w:numFmt w:val="bullet"/>
+      <w:lvlText w:val=""/>
+      <w:lvlJc w:val="left"/>
+      <w:pPr>
+        <w:ind w:left="4320" w:hanging="360"/>
+      </w:pPr>
+      <w:rPr>
+        <w:rFonts w:ascii="Wingdings" w:hAnsi="Wingdings" w:hint="default"/>
+      </w:rPr>
+    </w:lvl>
+    <w:lvl w:ilvl="6" w:tplc="040C0001" w:tentative="1">
+      <w:start w:val="1"/>
+      <w:numFmt w:val="bullet"/>
+      <w:lvlText w:val=""/>
+      <w:lvlJc w:val="left"/>
+      <w:pPr>
+        <w:ind w:left="5040" w:hanging="360"/>
+      </w:pPr>
+      <w:rPr>
+        <w:rFonts w:ascii="Symbol" w:hAnsi="Symbol" w:hint="default"/>
+      </w:rPr>
+    </w:lvl>
+    <w:lvl w:ilvl="7" w:tplc="040C0003" w:tentative="1">
+      <w:start w:val="1"/>
+      <w:numFmt w:val="bullet"/>
+      <w:lvlText w:val="o"/>
+      <w:lvlJc w:val="left"/>
+      <w:pPr>
+        <w:ind w:left="5760" w:hanging="360"/>
+      </w:pPr>
+      <w:rPr>
+        <w:rFonts w:ascii="Courier New" w:hAnsi="Courier New" w:cs="Courier New" w:hint="default"/>
+      </w:rPr>
+    </w:lvl>
+    <w:lvl w:ilvl="8" w:tplc="040C0005" w:tentative="1">
+      <w:start w:val="1"/>
+      <w:numFmt w:val="bullet"/>
+      <w:lvlText w:val=""/>
+      <w:lvlJc w:val="left"/>
+      <w:pPr>
+        <w:ind w:left="6480" w:hanging="360"/>
+      </w:pPr>
+      <w:rPr>
+        <w:rFonts w:ascii="Wingdings" w:hAnsi="Wingdings" w:hint="default"/>
+      </w:rPr>
+    </w:lvl>
+  </w:abstractNum>
+  <w:abstractNum w:abstractNumId="2" w15:restartNumberingAfterBreak="0">
     <w:nsid w:val="06A05364"/>
     <w:multiLevelType w:val="multilevel"/>
     <w:tmpl w:val="C83893AA"/>
@@ -2866,7 +3503,7 @@
       </w:rPr>
     </w:lvl>
   </w:abstractNum>
-  <w:abstractNum w:abstractNumId="2" w15:restartNumberingAfterBreak="0">
+  <w:abstractNum w:abstractNumId="3" w15:restartNumberingAfterBreak="0">
     <w:nsid w:val="099A03AA"/>
     <w:multiLevelType w:val="multilevel"/>
     <w:tmpl w:val="A00C7A02"/>
@@ -3015,7 +3652,120 @@
       </w:rPr>
     </w:lvl>
   </w:abstractNum>
-  <w:abstractNum w:abstractNumId="3" w15:restartNumberingAfterBreak="0">
+  <w:abstractNum w:abstractNumId="4" w15:restartNumberingAfterBreak="0">
+    <w:nsid w:val="0AE367CE"/>
+    <w:multiLevelType w:val="hybridMultilevel"/>
+    <w:tmpl w:val="08BEADDC"/>
+    <w:lvl w:ilvl="0" w:tplc="040C0001">
+      <w:start w:val="1"/>
+      <w:numFmt w:val="bullet"/>
+      <w:lvlText w:val=""/>
+      <w:lvlJc w:val="left"/>
+      <w:pPr>
+        <w:ind w:left="720" w:hanging="360"/>
+      </w:pPr>
+      <w:rPr>
+        <w:rFonts w:ascii="Symbol" w:hAnsi="Symbol" w:hint="default"/>
+      </w:rPr>
+    </w:lvl>
+    <w:lvl w:ilvl="1" w:tplc="040C0003" w:tentative="1">
+      <w:start w:val="1"/>
+      <w:numFmt w:val="bullet"/>
+      <w:lvlText w:val="o"/>
+      <w:lvlJc w:val="left"/>
+      <w:pPr>
+        <w:ind w:left="1440" w:hanging="360"/>
+      </w:pPr>
+      <w:rPr>
+        <w:rFonts w:ascii="Courier New" w:hAnsi="Courier New" w:cs="Courier New" w:hint="default"/>
+      </w:rPr>
+    </w:lvl>
+    <w:lvl w:ilvl="2" w:tplc="040C0005" w:tentative="1">
+      <w:start w:val="1"/>
+      <w:numFmt w:val="bullet"/>
+      <w:lvlText w:val=""/>
+      <w:lvlJc w:val="left"/>
+      <w:pPr>
+        <w:ind w:left="2160" w:hanging="360"/>
+      </w:pPr>
+      <w:rPr>
+        <w:rFonts w:ascii="Wingdings" w:hAnsi="Wingdings" w:hint="default"/>
+      </w:rPr>
+    </w:lvl>
+    <w:lvl w:ilvl="3" w:tplc="040C0001" w:tentative="1">
+      <w:start w:val="1"/>
+      <w:numFmt w:val="bullet"/>
+      <w:lvlText w:val=""/>
+      <w:lvlJc w:val="left"/>
+      <w:pPr>
+        <w:ind w:left="2880" w:hanging="360"/>
+      </w:pPr>
+      <w:rPr>
+        <w:rFonts w:ascii="Symbol" w:hAnsi="Symbol" w:hint="default"/>
+      </w:rPr>
+    </w:lvl>
+    <w:lvl w:ilvl="4" w:tplc="040C0003" w:tentative="1">
+      <w:start w:val="1"/>
+      <w:numFmt w:val="bullet"/>
+      <w:lvlText w:val="o"/>
+      <w:lvlJc w:val="left"/>
+      <w:pPr>
+        <w:ind w:left="3600" w:hanging="360"/>
+      </w:pPr>
+      <w:rPr>
+        <w:rFonts w:ascii="Courier New" w:hAnsi="Courier New" w:cs="Courier New" w:hint="default"/>
+      </w:rPr>
+    </w:lvl>
+    <w:lvl w:ilvl="5" w:tplc="040C0005" w:tentative="1">
+      <w:start w:val="1"/>
+      <w:numFmt w:val="bullet"/>
+      <w:lvlText w:val=""/>
+      <w:lvlJc w:val="left"/>
+      <w:pPr>
+        <w:ind w:left="4320" w:hanging="360"/>
+      </w:pPr>
+      <w:rPr>
+        <w:rFonts w:ascii="Wingdings" w:hAnsi="Wingdings" w:hint="default"/>
+      </w:rPr>
+    </w:lvl>
+    <w:lvl w:ilvl="6" w:tplc="040C0001" w:tentative="1">
+      <w:start w:val="1"/>
+      <w:numFmt w:val="bullet"/>
+      <w:lvlText w:val=""/>
+      <w:lvlJc w:val="left"/>
+      <w:pPr>
+        <w:ind w:left="5040" w:hanging="360"/>
+      </w:pPr>
+      <w:rPr>
+        <w:rFonts w:ascii="Symbol" w:hAnsi="Symbol" w:hint="default"/>
+      </w:rPr>
+    </w:lvl>
+    <w:lvl w:ilvl="7" w:tplc="040C0003" w:tentative="1">
+      <w:start w:val="1"/>
+      <w:numFmt w:val="bullet"/>
+      <w:lvlText w:val="o"/>
+      <w:lvlJc w:val="left"/>
+      <w:pPr>
+        <w:ind w:left="5760" w:hanging="360"/>
+      </w:pPr>
+      <w:rPr>
+        <w:rFonts w:ascii="Courier New" w:hAnsi="Courier New" w:cs="Courier New" w:hint="default"/>
+      </w:rPr>
+    </w:lvl>
+    <w:lvl w:ilvl="8" w:tplc="040C0005" w:tentative="1">
+      <w:start w:val="1"/>
+      <w:numFmt w:val="bullet"/>
+      <w:lvlText w:val=""/>
+      <w:lvlJc w:val="left"/>
+      <w:pPr>
+        <w:ind w:left="6480" w:hanging="360"/>
+      </w:pPr>
+      <w:rPr>
+        <w:rFonts w:ascii="Wingdings" w:hAnsi="Wingdings" w:hint="default"/>
+      </w:rPr>
+    </w:lvl>
+  </w:abstractNum>
+  <w:abstractNum w:abstractNumId="5" w15:restartNumberingAfterBreak="0">
     <w:nsid w:val="0DD26191"/>
     <w:multiLevelType w:val="multilevel"/>
     <w:tmpl w:val="6400B22A"/>
@@ -3164,7 +3914,7 @@
       </w:rPr>
     </w:lvl>
   </w:abstractNum>
-  <w:abstractNum w:abstractNumId="4" w15:restartNumberingAfterBreak="0">
+  <w:abstractNum w:abstractNumId="6" w15:restartNumberingAfterBreak="0">
     <w:nsid w:val="11592C8A"/>
     <w:multiLevelType w:val="multilevel"/>
     <w:tmpl w:val="D6483CB0"/>
@@ -3313,7 +4063,233 @@
       </w:rPr>
     </w:lvl>
   </w:abstractNum>
-  <w:abstractNum w:abstractNumId="5" w15:restartNumberingAfterBreak="0">
+  <w:abstractNum w:abstractNumId="7" w15:restartNumberingAfterBreak="0">
+    <w:nsid w:val="13D21992"/>
+    <w:multiLevelType w:val="hybridMultilevel"/>
+    <w:tmpl w:val="6DE66954"/>
+    <w:lvl w:ilvl="0" w:tplc="040C0001">
+      <w:start w:val="1"/>
+      <w:numFmt w:val="bullet"/>
+      <w:lvlText w:val=""/>
+      <w:lvlJc w:val="left"/>
+      <w:pPr>
+        <w:ind w:left="720" w:hanging="360"/>
+      </w:pPr>
+      <w:rPr>
+        <w:rFonts w:ascii="Symbol" w:hAnsi="Symbol" w:hint="default"/>
+      </w:rPr>
+    </w:lvl>
+    <w:lvl w:ilvl="1" w:tplc="040C0003" w:tentative="1">
+      <w:start w:val="1"/>
+      <w:numFmt w:val="bullet"/>
+      <w:lvlText w:val="o"/>
+      <w:lvlJc w:val="left"/>
+      <w:pPr>
+        <w:ind w:left="1440" w:hanging="360"/>
+      </w:pPr>
+      <w:rPr>
+        <w:rFonts w:ascii="Courier New" w:hAnsi="Courier New" w:cs="Courier New" w:hint="default"/>
+      </w:rPr>
+    </w:lvl>
+    <w:lvl w:ilvl="2" w:tplc="040C0005" w:tentative="1">
+      <w:start w:val="1"/>
+      <w:numFmt w:val="bullet"/>
+      <w:lvlText w:val=""/>
+      <w:lvlJc w:val="left"/>
+      <w:pPr>
+        <w:ind w:left="2160" w:hanging="360"/>
+      </w:pPr>
+      <w:rPr>
+        <w:rFonts w:ascii="Wingdings" w:hAnsi="Wingdings" w:hint="default"/>
+      </w:rPr>
+    </w:lvl>
+    <w:lvl w:ilvl="3" w:tplc="040C0001" w:tentative="1">
+      <w:start w:val="1"/>
+      <w:numFmt w:val="bullet"/>
+      <w:lvlText w:val=""/>
+      <w:lvlJc w:val="left"/>
+      <w:pPr>
+        <w:ind w:left="2880" w:hanging="360"/>
+      </w:pPr>
+      <w:rPr>
+        <w:rFonts w:ascii="Symbol" w:hAnsi="Symbol" w:hint="default"/>
+      </w:rPr>
+    </w:lvl>
+    <w:lvl w:ilvl="4" w:tplc="040C0003" w:tentative="1">
+      <w:start w:val="1"/>
+      <w:numFmt w:val="bullet"/>
+      <w:lvlText w:val="o"/>
+      <w:lvlJc w:val="left"/>
+      <w:pPr>
+        <w:ind w:left="3600" w:hanging="360"/>
+      </w:pPr>
+      <w:rPr>
+        <w:rFonts w:ascii="Courier New" w:hAnsi="Courier New" w:cs="Courier New" w:hint="default"/>
+      </w:rPr>
+    </w:lvl>
+    <w:lvl w:ilvl="5" w:tplc="040C0005" w:tentative="1">
+      <w:start w:val="1"/>
+      <w:numFmt w:val="bullet"/>
+      <w:lvlText w:val=""/>
+      <w:lvlJc w:val="left"/>
+      <w:pPr>
+        <w:ind w:left="4320" w:hanging="360"/>
+      </w:pPr>
+      <w:rPr>
+        <w:rFonts w:ascii="Wingdings" w:hAnsi="Wingdings" w:hint="default"/>
+      </w:rPr>
+    </w:lvl>
+    <w:lvl w:ilvl="6" w:tplc="040C0001" w:tentative="1">
+      <w:start w:val="1"/>
+      <w:numFmt w:val="bullet"/>
+      <w:lvlText w:val=""/>
+      <w:lvlJc w:val="left"/>
+      <w:pPr>
+        <w:ind w:left="5040" w:hanging="360"/>
+      </w:pPr>
+      <w:rPr>
+        <w:rFonts w:ascii="Symbol" w:hAnsi="Symbol" w:hint="default"/>
+      </w:rPr>
+    </w:lvl>
+    <w:lvl w:ilvl="7" w:tplc="040C0003" w:tentative="1">
+      <w:start w:val="1"/>
+      <w:numFmt w:val="bullet"/>
+      <w:lvlText w:val="o"/>
+      <w:lvlJc w:val="left"/>
+      <w:pPr>
+        <w:ind w:left="5760" w:hanging="360"/>
+      </w:pPr>
+      <w:rPr>
+        <w:rFonts w:ascii="Courier New" w:hAnsi="Courier New" w:cs="Courier New" w:hint="default"/>
+      </w:rPr>
+    </w:lvl>
+    <w:lvl w:ilvl="8" w:tplc="040C0005" w:tentative="1">
+      <w:start w:val="1"/>
+      <w:numFmt w:val="bullet"/>
+      <w:lvlText w:val=""/>
+      <w:lvlJc w:val="left"/>
+      <w:pPr>
+        <w:ind w:left="6480" w:hanging="360"/>
+      </w:pPr>
+      <w:rPr>
+        <w:rFonts w:ascii="Wingdings" w:hAnsi="Wingdings" w:hint="default"/>
+      </w:rPr>
+    </w:lvl>
+  </w:abstractNum>
+  <w:abstractNum w:abstractNumId="8" w15:restartNumberingAfterBreak="0">
+    <w:nsid w:val="14E13ED7"/>
+    <w:multiLevelType w:val="hybridMultilevel"/>
+    <w:tmpl w:val="10DC22EC"/>
+    <w:lvl w:ilvl="0" w:tplc="040C0001">
+      <w:start w:val="1"/>
+      <w:numFmt w:val="bullet"/>
+      <w:lvlText w:val=""/>
+      <w:lvlJc w:val="left"/>
+      <w:pPr>
+        <w:ind w:left="720" w:hanging="360"/>
+      </w:pPr>
+      <w:rPr>
+        <w:rFonts w:ascii="Symbol" w:hAnsi="Symbol" w:hint="default"/>
+      </w:rPr>
+    </w:lvl>
+    <w:lvl w:ilvl="1" w:tplc="040C0003" w:tentative="1">
+      <w:start w:val="1"/>
+      <w:numFmt w:val="bullet"/>
+      <w:lvlText w:val="o"/>
+      <w:lvlJc w:val="left"/>
+      <w:pPr>
+        <w:ind w:left="1440" w:hanging="360"/>
+      </w:pPr>
+      <w:rPr>
+        <w:rFonts w:ascii="Courier New" w:hAnsi="Courier New" w:cs="Courier New" w:hint="default"/>
+      </w:rPr>
+    </w:lvl>
+    <w:lvl w:ilvl="2" w:tplc="040C0005" w:tentative="1">
+      <w:start w:val="1"/>
+      <w:numFmt w:val="bullet"/>
+      <w:lvlText w:val=""/>
+      <w:lvlJc w:val="left"/>
+      <w:pPr>
+        <w:ind w:left="2160" w:hanging="360"/>
+      </w:pPr>
+      <w:rPr>
+        <w:rFonts w:ascii="Wingdings" w:hAnsi="Wingdings" w:hint="default"/>
+      </w:rPr>
+    </w:lvl>
+    <w:lvl w:ilvl="3" w:tplc="040C0001" w:tentative="1">
+      <w:start w:val="1"/>
+      <w:numFmt w:val="bullet"/>
+      <w:lvlText w:val=""/>
+      <w:lvlJc w:val="left"/>
+      <w:pPr>
+        <w:ind w:left="2880" w:hanging="360"/>
+      </w:pPr>
+      <w:rPr>
+        <w:rFonts w:ascii="Symbol" w:hAnsi="Symbol" w:hint="default"/>
+      </w:rPr>
+    </w:lvl>
+    <w:lvl w:ilvl="4" w:tplc="040C0003" w:tentative="1">
+      <w:start w:val="1"/>
+      <w:numFmt w:val="bullet"/>
+      <w:lvlText w:val="o"/>
+      <w:lvlJc w:val="left"/>
+      <w:pPr>
+        <w:ind w:left="3600" w:hanging="360"/>
+      </w:pPr>
+      <w:rPr>
+        <w:rFonts w:ascii="Courier New" w:hAnsi="Courier New" w:cs="Courier New" w:hint="default"/>
+      </w:rPr>
+    </w:lvl>
+    <w:lvl w:ilvl="5" w:tplc="040C0005" w:tentative="1">
+      <w:start w:val="1"/>
+      <w:numFmt w:val="bullet"/>
+      <w:lvlText w:val=""/>
+      <w:lvlJc w:val="left"/>
+      <w:pPr>
+        <w:ind w:left="4320" w:hanging="360"/>
+      </w:pPr>
+      <w:rPr>
+        <w:rFonts w:ascii="Wingdings" w:hAnsi="Wingdings" w:hint="default"/>
+      </w:rPr>
+    </w:lvl>
+    <w:lvl w:ilvl="6" w:tplc="040C0001" w:tentative="1">
+      <w:start w:val="1"/>
+      <w:numFmt w:val="bullet"/>
+      <w:lvlText w:val=""/>
+      <w:lvlJc w:val="left"/>
+      <w:pPr>
+        <w:ind w:left="5040" w:hanging="360"/>
+      </w:pPr>
+      <w:rPr>
+        <w:rFonts w:ascii="Symbol" w:hAnsi="Symbol" w:hint="default"/>
+      </w:rPr>
+    </w:lvl>
+    <w:lvl w:ilvl="7" w:tplc="040C0003" w:tentative="1">
+      <w:start w:val="1"/>
+      <w:numFmt w:val="bullet"/>
+      <w:lvlText w:val="o"/>
+      <w:lvlJc w:val="left"/>
+      <w:pPr>
+        <w:ind w:left="5760" w:hanging="360"/>
+      </w:pPr>
+      <w:rPr>
+        <w:rFonts w:ascii="Courier New" w:hAnsi="Courier New" w:cs="Courier New" w:hint="default"/>
+      </w:rPr>
+    </w:lvl>
+    <w:lvl w:ilvl="8" w:tplc="040C0005" w:tentative="1">
+      <w:start w:val="1"/>
+      <w:numFmt w:val="bullet"/>
+      <w:lvlText w:val=""/>
+      <w:lvlJc w:val="left"/>
+      <w:pPr>
+        <w:ind w:left="6480" w:hanging="360"/>
+      </w:pPr>
+      <w:rPr>
+        <w:rFonts w:ascii="Wingdings" w:hAnsi="Wingdings" w:hint="default"/>
+      </w:rPr>
+    </w:lvl>
+  </w:abstractNum>
+  <w:abstractNum w:abstractNumId="9" w15:restartNumberingAfterBreak="0">
     <w:nsid w:val="1817690D"/>
     <w:multiLevelType w:val="multilevel"/>
     <w:tmpl w:val="AE1CE32C"/>
@@ -3462,7 +4438,7 @@
       </w:rPr>
     </w:lvl>
   </w:abstractNum>
-  <w:abstractNum w:abstractNumId="6" w15:restartNumberingAfterBreak="0">
+  <w:abstractNum w:abstractNumId="10" w15:restartNumberingAfterBreak="0">
     <w:nsid w:val="196C0342"/>
     <w:multiLevelType w:val="multilevel"/>
     <w:tmpl w:val="3EEA0678"/>
@@ -3611,7 +4587,120 @@
       </w:rPr>
     </w:lvl>
   </w:abstractNum>
-  <w:abstractNum w:abstractNumId="7" w15:restartNumberingAfterBreak="0">
+  <w:abstractNum w:abstractNumId="11" w15:restartNumberingAfterBreak="0">
+    <w:nsid w:val="236C1810"/>
+    <w:multiLevelType w:val="hybridMultilevel"/>
+    <w:tmpl w:val="91284B46"/>
+    <w:lvl w:ilvl="0" w:tplc="040C0001">
+      <w:start w:val="1"/>
+      <w:numFmt w:val="bullet"/>
+      <w:lvlText w:val=""/>
+      <w:lvlJc w:val="left"/>
+      <w:pPr>
+        <w:ind w:left="720" w:hanging="360"/>
+      </w:pPr>
+      <w:rPr>
+        <w:rFonts w:ascii="Symbol" w:hAnsi="Symbol" w:hint="default"/>
+      </w:rPr>
+    </w:lvl>
+    <w:lvl w:ilvl="1" w:tplc="040C0003" w:tentative="1">
+      <w:start w:val="1"/>
+      <w:numFmt w:val="bullet"/>
+      <w:lvlText w:val="o"/>
+      <w:lvlJc w:val="left"/>
+      <w:pPr>
+        <w:ind w:left="1440" w:hanging="360"/>
+      </w:pPr>
+      <w:rPr>
+        <w:rFonts w:ascii="Courier New" w:hAnsi="Courier New" w:cs="Courier New" w:hint="default"/>
+      </w:rPr>
+    </w:lvl>
+    <w:lvl w:ilvl="2" w:tplc="040C0005" w:tentative="1">
+      <w:start w:val="1"/>
+      <w:numFmt w:val="bullet"/>
+      <w:lvlText w:val=""/>
+      <w:lvlJc w:val="left"/>
+      <w:pPr>
+        <w:ind w:left="2160" w:hanging="360"/>
+      </w:pPr>
+      <w:rPr>
+        <w:rFonts w:ascii="Wingdings" w:hAnsi="Wingdings" w:hint="default"/>
+      </w:rPr>
+    </w:lvl>
+    <w:lvl w:ilvl="3" w:tplc="040C0001" w:tentative="1">
+      <w:start w:val="1"/>
+      <w:numFmt w:val="bullet"/>
+      <w:lvlText w:val=""/>
+      <w:lvlJc w:val="left"/>
+      <w:pPr>
+        <w:ind w:left="2880" w:hanging="360"/>
+      </w:pPr>
+      <w:rPr>
+        <w:rFonts w:ascii="Symbol" w:hAnsi="Symbol" w:hint="default"/>
+      </w:rPr>
+    </w:lvl>
+    <w:lvl w:ilvl="4" w:tplc="040C0003" w:tentative="1">
+      <w:start w:val="1"/>
+      <w:numFmt w:val="bullet"/>
+      <w:lvlText w:val="o"/>
+      <w:lvlJc w:val="left"/>
+      <w:pPr>
+        <w:ind w:left="3600" w:hanging="360"/>
+      </w:pPr>
+      <w:rPr>
+        <w:rFonts w:ascii="Courier New" w:hAnsi="Courier New" w:cs="Courier New" w:hint="default"/>
+      </w:rPr>
+    </w:lvl>
+    <w:lvl w:ilvl="5" w:tplc="040C0005" w:tentative="1">
+      <w:start w:val="1"/>
+      <w:numFmt w:val="bullet"/>
+      <w:lvlText w:val=""/>
+      <w:lvlJc w:val="left"/>
+      <w:pPr>
+        <w:ind w:left="4320" w:hanging="360"/>
+      </w:pPr>
+      <w:rPr>
+        <w:rFonts w:ascii="Wingdings" w:hAnsi="Wingdings" w:hint="default"/>
+      </w:rPr>
+    </w:lvl>
+    <w:lvl w:ilvl="6" w:tplc="040C0001" w:tentative="1">
+      <w:start w:val="1"/>
+      <w:numFmt w:val="bullet"/>
+      <w:lvlText w:val=""/>
+      <w:lvlJc w:val="left"/>
+      <w:pPr>
+        <w:ind w:left="5040" w:hanging="360"/>
+      </w:pPr>
+      <w:rPr>
+        <w:rFonts w:ascii="Symbol" w:hAnsi="Symbol" w:hint="default"/>
+      </w:rPr>
+    </w:lvl>
+    <w:lvl w:ilvl="7" w:tplc="040C0003" w:tentative="1">
+      <w:start w:val="1"/>
+      <w:numFmt w:val="bullet"/>
+      <w:lvlText w:val="o"/>
+      <w:lvlJc w:val="left"/>
+      <w:pPr>
+        <w:ind w:left="5760" w:hanging="360"/>
+      </w:pPr>
+      <w:rPr>
+        <w:rFonts w:ascii="Courier New" w:hAnsi="Courier New" w:cs="Courier New" w:hint="default"/>
+      </w:rPr>
+    </w:lvl>
+    <w:lvl w:ilvl="8" w:tplc="040C0005" w:tentative="1">
+      <w:start w:val="1"/>
+      <w:numFmt w:val="bullet"/>
+      <w:lvlText w:val=""/>
+      <w:lvlJc w:val="left"/>
+      <w:pPr>
+        <w:ind w:left="6480" w:hanging="360"/>
+      </w:pPr>
+      <w:rPr>
+        <w:rFonts w:ascii="Wingdings" w:hAnsi="Wingdings" w:hint="default"/>
+      </w:rPr>
+    </w:lvl>
+  </w:abstractNum>
+  <w:abstractNum w:abstractNumId="12" w15:restartNumberingAfterBreak="0">
     <w:nsid w:val="23F82227"/>
     <w:multiLevelType w:val="multilevel"/>
     <w:tmpl w:val="E0B4E3B2"/>
@@ -3760,7 +4849,233 @@
       </w:rPr>
     </w:lvl>
   </w:abstractNum>
-  <w:abstractNum w:abstractNumId="8" w15:restartNumberingAfterBreak="0">
+  <w:abstractNum w:abstractNumId="13" w15:restartNumberingAfterBreak="0">
+    <w:nsid w:val="266111BA"/>
+    <w:multiLevelType w:val="hybridMultilevel"/>
+    <w:tmpl w:val="921602EA"/>
+    <w:lvl w:ilvl="0" w:tplc="040C0001">
+      <w:start w:val="1"/>
+      <w:numFmt w:val="bullet"/>
+      <w:lvlText w:val=""/>
+      <w:lvlJc w:val="left"/>
+      <w:pPr>
+        <w:ind w:left="720" w:hanging="360"/>
+      </w:pPr>
+      <w:rPr>
+        <w:rFonts w:ascii="Symbol" w:hAnsi="Symbol" w:hint="default"/>
+      </w:rPr>
+    </w:lvl>
+    <w:lvl w:ilvl="1" w:tplc="040C0003" w:tentative="1">
+      <w:start w:val="1"/>
+      <w:numFmt w:val="bullet"/>
+      <w:lvlText w:val="o"/>
+      <w:lvlJc w:val="left"/>
+      <w:pPr>
+        <w:ind w:left="1440" w:hanging="360"/>
+      </w:pPr>
+      <w:rPr>
+        <w:rFonts w:ascii="Courier New" w:hAnsi="Courier New" w:cs="Courier New" w:hint="default"/>
+      </w:rPr>
+    </w:lvl>
+    <w:lvl w:ilvl="2" w:tplc="040C0005" w:tentative="1">
+      <w:start w:val="1"/>
+      <w:numFmt w:val="bullet"/>
+      <w:lvlText w:val=""/>
+      <w:lvlJc w:val="left"/>
+      <w:pPr>
+        <w:ind w:left="2160" w:hanging="360"/>
+      </w:pPr>
+      <w:rPr>
+        <w:rFonts w:ascii="Wingdings" w:hAnsi="Wingdings" w:hint="default"/>
+      </w:rPr>
+    </w:lvl>
+    <w:lvl w:ilvl="3" w:tplc="040C0001" w:tentative="1">
+      <w:start w:val="1"/>
+      <w:numFmt w:val="bullet"/>
+      <w:lvlText w:val=""/>
+      <w:lvlJc w:val="left"/>
+      <w:pPr>
+        <w:ind w:left="2880" w:hanging="360"/>
+      </w:pPr>
+      <w:rPr>
+        <w:rFonts w:ascii="Symbol" w:hAnsi="Symbol" w:hint="default"/>
+      </w:rPr>
+    </w:lvl>
+    <w:lvl w:ilvl="4" w:tplc="040C0003" w:tentative="1">
+      <w:start w:val="1"/>
+      <w:numFmt w:val="bullet"/>
+      <w:lvlText w:val="o"/>
+      <w:lvlJc w:val="left"/>
+      <w:pPr>
+        <w:ind w:left="3600" w:hanging="360"/>
+      </w:pPr>
+      <w:rPr>
+        <w:rFonts w:ascii="Courier New" w:hAnsi="Courier New" w:cs="Courier New" w:hint="default"/>
+      </w:rPr>
+    </w:lvl>
+    <w:lvl w:ilvl="5" w:tplc="040C0005" w:tentative="1">
+      <w:start w:val="1"/>
+      <w:numFmt w:val="bullet"/>
+      <w:lvlText w:val=""/>
+      <w:lvlJc w:val="left"/>
+      <w:pPr>
+        <w:ind w:left="4320" w:hanging="360"/>
+      </w:pPr>
+      <w:rPr>
+        <w:rFonts w:ascii="Wingdings" w:hAnsi="Wingdings" w:hint="default"/>
+      </w:rPr>
+    </w:lvl>
+    <w:lvl w:ilvl="6" w:tplc="040C0001" w:tentative="1">
+      <w:start w:val="1"/>
+      <w:numFmt w:val="bullet"/>
+      <w:lvlText w:val=""/>
+      <w:lvlJc w:val="left"/>
+      <w:pPr>
+        <w:ind w:left="5040" w:hanging="360"/>
+      </w:pPr>
+      <w:rPr>
+        <w:rFonts w:ascii="Symbol" w:hAnsi="Symbol" w:hint="default"/>
+      </w:rPr>
+    </w:lvl>
+    <w:lvl w:ilvl="7" w:tplc="040C0003" w:tentative="1">
+      <w:start w:val="1"/>
+      <w:numFmt w:val="bullet"/>
+      <w:lvlText w:val="o"/>
+      <w:lvlJc w:val="left"/>
+      <w:pPr>
+        <w:ind w:left="5760" w:hanging="360"/>
+      </w:pPr>
+      <w:rPr>
+        <w:rFonts w:ascii="Courier New" w:hAnsi="Courier New" w:cs="Courier New" w:hint="default"/>
+      </w:rPr>
+    </w:lvl>
+    <w:lvl w:ilvl="8" w:tplc="040C0005" w:tentative="1">
+      <w:start w:val="1"/>
+      <w:numFmt w:val="bullet"/>
+      <w:lvlText w:val=""/>
+      <w:lvlJc w:val="left"/>
+      <w:pPr>
+        <w:ind w:left="6480" w:hanging="360"/>
+      </w:pPr>
+      <w:rPr>
+        <w:rFonts w:ascii="Wingdings" w:hAnsi="Wingdings" w:hint="default"/>
+      </w:rPr>
+    </w:lvl>
+  </w:abstractNum>
+  <w:abstractNum w:abstractNumId="14" w15:restartNumberingAfterBreak="0">
+    <w:nsid w:val="2830645F"/>
+    <w:multiLevelType w:val="hybridMultilevel"/>
+    <w:tmpl w:val="C0CAA232"/>
+    <w:lvl w:ilvl="0" w:tplc="040C0001">
+      <w:start w:val="1"/>
+      <w:numFmt w:val="bullet"/>
+      <w:lvlText w:val=""/>
+      <w:lvlJc w:val="left"/>
+      <w:pPr>
+        <w:ind w:left="720" w:hanging="360"/>
+      </w:pPr>
+      <w:rPr>
+        <w:rFonts w:ascii="Symbol" w:hAnsi="Symbol" w:hint="default"/>
+      </w:rPr>
+    </w:lvl>
+    <w:lvl w:ilvl="1" w:tplc="040C0003" w:tentative="1">
+      <w:start w:val="1"/>
+      <w:numFmt w:val="bullet"/>
+      <w:lvlText w:val="o"/>
+      <w:lvlJc w:val="left"/>
+      <w:pPr>
+        <w:ind w:left="1440" w:hanging="360"/>
+      </w:pPr>
+      <w:rPr>
+        <w:rFonts w:ascii="Courier New" w:hAnsi="Courier New" w:cs="Courier New" w:hint="default"/>
+      </w:rPr>
+    </w:lvl>
+    <w:lvl w:ilvl="2" w:tplc="040C0005" w:tentative="1">
+      <w:start w:val="1"/>
+      <w:numFmt w:val="bullet"/>
+      <w:lvlText w:val=""/>
+      <w:lvlJc w:val="left"/>
+      <w:pPr>
+        <w:ind w:left="2160" w:hanging="360"/>
+      </w:pPr>
+      <w:rPr>
+        <w:rFonts w:ascii="Wingdings" w:hAnsi="Wingdings" w:hint="default"/>
+      </w:rPr>
+    </w:lvl>
+    <w:lvl w:ilvl="3" w:tplc="040C0001" w:tentative="1">
+      <w:start w:val="1"/>
+      <w:numFmt w:val="bullet"/>
+      <w:lvlText w:val=""/>
+      <w:lvlJc w:val="left"/>
+      <w:pPr>
+        <w:ind w:left="2880" w:hanging="360"/>
+      </w:pPr>
+      <w:rPr>
+        <w:rFonts w:ascii="Symbol" w:hAnsi="Symbol" w:hint="default"/>
+      </w:rPr>
+    </w:lvl>
+    <w:lvl w:ilvl="4" w:tplc="040C0003" w:tentative="1">
+      <w:start w:val="1"/>
+      <w:numFmt w:val="bullet"/>
+      <w:lvlText w:val="o"/>
+      <w:lvlJc w:val="left"/>
+      <w:pPr>
+        <w:ind w:left="3600" w:hanging="360"/>
+      </w:pPr>
+      <w:rPr>
+        <w:rFonts w:ascii="Courier New" w:hAnsi="Courier New" w:cs="Courier New" w:hint="default"/>
+      </w:rPr>
+    </w:lvl>
+    <w:lvl w:ilvl="5" w:tplc="040C0005" w:tentative="1">
+      <w:start w:val="1"/>
+      <w:numFmt w:val="bullet"/>
+      <w:lvlText w:val=""/>
+      <w:lvlJc w:val="left"/>
+      <w:pPr>
+        <w:ind w:left="4320" w:hanging="360"/>
+      </w:pPr>
+      <w:rPr>
+        <w:rFonts w:ascii="Wingdings" w:hAnsi="Wingdings" w:hint="default"/>
+      </w:rPr>
+    </w:lvl>
+    <w:lvl w:ilvl="6" w:tplc="040C0001" w:tentative="1">
+      <w:start w:val="1"/>
+      <w:numFmt w:val="bullet"/>
+      <w:lvlText w:val=""/>
+      <w:lvlJc w:val="left"/>
+      <w:pPr>
+        <w:ind w:left="5040" w:hanging="360"/>
+      </w:pPr>
+      <w:rPr>
+        <w:rFonts w:ascii="Symbol" w:hAnsi="Symbol" w:hint="default"/>
+      </w:rPr>
+    </w:lvl>
+    <w:lvl w:ilvl="7" w:tplc="040C0003" w:tentative="1">
+      <w:start w:val="1"/>
+      <w:numFmt w:val="bullet"/>
+      <w:lvlText w:val="o"/>
+      <w:lvlJc w:val="left"/>
+      <w:pPr>
+        <w:ind w:left="5760" w:hanging="360"/>
+      </w:pPr>
+      <w:rPr>
+        <w:rFonts w:ascii="Courier New" w:hAnsi="Courier New" w:cs="Courier New" w:hint="default"/>
+      </w:rPr>
+    </w:lvl>
+    <w:lvl w:ilvl="8" w:tplc="040C0005" w:tentative="1">
+      <w:start w:val="1"/>
+      <w:numFmt w:val="bullet"/>
+      <w:lvlText w:val=""/>
+      <w:lvlJc w:val="left"/>
+      <w:pPr>
+        <w:ind w:left="6480" w:hanging="360"/>
+      </w:pPr>
+      <w:rPr>
+        <w:rFonts w:ascii="Wingdings" w:hAnsi="Wingdings" w:hint="default"/>
+      </w:rPr>
+    </w:lvl>
+  </w:abstractNum>
+  <w:abstractNum w:abstractNumId="15" w15:restartNumberingAfterBreak="0">
     <w:nsid w:val="290B32D3"/>
     <w:multiLevelType w:val="multilevel"/>
     <w:tmpl w:val="323A491C"/>
@@ -3909,7 +5224,7 @@
       </w:rPr>
     </w:lvl>
   </w:abstractNum>
-  <w:abstractNum w:abstractNumId="9" w15:restartNumberingAfterBreak="0">
+  <w:abstractNum w:abstractNumId="16" w15:restartNumberingAfterBreak="0">
     <w:nsid w:val="2CC11BAF"/>
     <w:multiLevelType w:val="multilevel"/>
     <w:tmpl w:val="5C721C46"/>
@@ -4058,7 +5373,7 @@
       </w:rPr>
     </w:lvl>
   </w:abstractNum>
-  <w:abstractNum w:abstractNumId="10" w15:restartNumberingAfterBreak="0">
+  <w:abstractNum w:abstractNumId="17" w15:restartNumberingAfterBreak="0">
     <w:nsid w:val="33016ABA"/>
     <w:multiLevelType w:val="multilevel"/>
     <w:tmpl w:val="59440386"/>
@@ -4207,7 +5522,7 @@
       </w:rPr>
     </w:lvl>
   </w:abstractNum>
-  <w:abstractNum w:abstractNumId="11" w15:restartNumberingAfterBreak="0">
+  <w:abstractNum w:abstractNumId="18" w15:restartNumberingAfterBreak="0">
     <w:nsid w:val="34782A31"/>
     <w:multiLevelType w:val="multilevel"/>
     <w:tmpl w:val="B78E6F54"/>
@@ -4356,7 +5671,120 @@
       </w:rPr>
     </w:lvl>
   </w:abstractNum>
-  <w:abstractNum w:abstractNumId="12" w15:restartNumberingAfterBreak="0">
+  <w:abstractNum w:abstractNumId="19" w15:restartNumberingAfterBreak="0">
+    <w:nsid w:val="37A169C3"/>
+    <w:multiLevelType w:val="hybridMultilevel"/>
+    <w:tmpl w:val="5F0E2C90"/>
+    <w:lvl w:ilvl="0" w:tplc="040C0001">
+      <w:start w:val="1"/>
+      <w:numFmt w:val="bullet"/>
+      <w:lvlText w:val=""/>
+      <w:lvlJc w:val="left"/>
+      <w:pPr>
+        <w:ind w:left="720" w:hanging="360"/>
+      </w:pPr>
+      <w:rPr>
+        <w:rFonts w:ascii="Symbol" w:hAnsi="Symbol" w:hint="default"/>
+      </w:rPr>
+    </w:lvl>
+    <w:lvl w:ilvl="1" w:tplc="040C0003" w:tentative="1">
+      <w:start w:val="1"/>
+      <w:numFmt w:val="bullet"/>
+      <w:lvlText w:val="o"/>
+      <w:lvlJc w:val="left"/>
+      <w:pPr>
+        <w:ind w:left="1440" w:hanging="360"/>
+      </w:pPr>
+      <w:rPr>
+        <w:rFonts w:ascii="Courier New" w:hAnsi="Courier New" w:cs="Courier New" w:hint="default"/>
+      </w:rPr>
+    </w:lvl>
+    <w:lvl w:ilvl="2" w:tplc="040C0005" w:tentative="1">
+      <w:start w:val="1"/>
+      <w:numFmt w:val="bullet"/>
+      <w:lvlText w:val=""/>
+      <w:lvlJc w:val="left"/>
+      <w:pPr>
+        <w:ind w:left="2160" w:hanging="360"/>
+      </w:pPr>
+      <w:rPr>
+        <w:rFonts w:ascii="Wingdings" w:hAnsi="Wingdings" w:hint="default"/>
+      </w:rPr>
+    </w:lvl>
+    <w:lvl w:ilvl="3" w:tplc="040C0001" w:tentative="1">
+      <w:start w:val="1"/>
+      <w:numFmt w:val="bullet"/>
+      <w:lvlText w:val=""/>
+      <w:lvlJc w:val="left"/>
+      <w:pPr>
+        <w:ind w:left="2880" w:hanging="360"/>
+      </w:pPr>
+      <w:rPr>
+        <w:rFonts w:ascii="Symbol" w:hAnsi="Symbol" w:hint="default"/>
+      </w:rPr>
+    </w:lvl>
+    <w:lvl w:ilvl="4" w:tplc="040C0003" w:tentative="1">
+      <w:start w:val="1"/>
+      <w:numFmt w:val="bullet"/>
+      <w:lvlText w:val="o"/>
+      <w:lvlJc w:val="left"/>
+      <w:pPr>
+        <w:ind w:left="3600" w:hanging="360"/>
+      </w:pPr>
+      <w:rPr>
+        <w:rFonts w:ascii="Courier New" w:hAnsi="Courier New" w:cs="Courier New" w:hint="default"/>
+      </w:rPr>
+    </w:lvl>
+    <w:lvl w:ilvl="5" w:tplc="040C0005" w:tentative="1">
+      <w:start w:val="1"/>
+      <w:numFmt w:val="bullet"/>
+      <w:lvlText w:val=""/>
+      <w:lvlJc w:val="left"/>
+      <w:pPr>
+        <w:ind w:left="4320" w:hanging="360"/>
+      </w:pPr>
+      <w:rPr>
+        <w:rFonts w:ascii="Wingdings" w:hAnsi="Wingdings" w:hint="default"/>
+      </w:rPr>
+    </w:lvl>
+    <w:lvl w:ilvl="6" w:tplc="040C0001" w:tentative="1">
+      <w:start w:val="1"/>
+      <w:numFmt w:val="bullet"/>
+      <w:lvlText w:val=""/>
+      <w:lvlJc w:val="left"/>
+      <w:pPr>
+        <w:ind w:left="5040" w:hanging="360"/>
+      </w:pPr>
+      <w:rPr>
+        <w:rFonts w:ascii="Symbol" w:hAnsi="Symbol" w:hint="default"/>
+      </w:rPr>
+    </w:lvl>
+    <w:lvl w:ilvl="7" w:tplc="040C0003" w:tentative="1">
+      <w:start w:val="1"/>
+      <w:numFmt w:val="bullet"/>
+      <w:lvlText w:val="o"/>
+      <w:lvlJc w:val="left"/>
+      <w:pPr>
+        <w:ind w:left="5760" w:hanging="360"/>
+      </w:pPr>
+      <w:rPr>
+        <w:rFonts w:ascii="Courier New" w:hAnsi="Courier New" w:cs="Courier New" w:hint="default"/>
+      </w:rPr>
+    </w:lvl>
+    <w:lvl w:ilvl="8" w:tplc="040C0005" w:tentative="1">
+      <w:start w:val="1"/>
+      <w:numFmt w:val="bullet"/>
+      <w:lvlText w:val=""/>
+      <w:lvlJc w:val="left"/>
+      <w:pPr>
+        <w:ind w:left="6480" w:hanging="360"/>
+      </w:pPr>
+      <w:rPr>
+        <w:rFonts w:ascii="Wingdings" w:hAnsi="Wingdings" w:hint="default"/>
+      </w:rPr>
+    </w:lvl>
+  </w:abstractNum>
+  <w:abstractNum w:abstractNumId="20" w15:restartNumberingAfterBreak="0">
     <w:nsid w:val="37EF1876"/>
     <w:multiLevelType w:val="multilevel"/>
     <w:tmpl w:val="20E8EAE0"/>
@@ -4505,7 +5933,7 @@
       </w:rPr>
     </w:lvl>
   </w:abstractNum>
-  <w:abstractNum w:abstractNumId="13" w15:restartNumberingAfterBreak="0">
+  <w:abstractNum w:abstractNumId="21" w15:restartNumberingAfterBreak="0">
     <w:nsid w:val="44815572"/>
     <w:multiLevelType w:val="multilevel"/>
     <w:tmpl w:val="711A6A6C"/>
@@ -4654,7 +6082,7 @@
       </w:rPr>
     </w:lvl>
   </w:abstractNum>
-  <w:abstractNum w:abstractNumId="14" w15:restartNumberingAfterBreak="0">
+  <w:abstractNum w:abstractNumId="22" w15:restartNumberingAfterBreak="0">
     <w:nsid w:val="45A475FD"/>
     <w:multiLevelType w:val="multilevel"/>
     <w:tmpl w:val="667299FE"/>
@@ -4803,7 +6231,7 @@
       </w:rPr>
     </w:lvl>
   </w:abstractNum>
-  <w:abstractNum w:abstractNumId="15" w15:restartNumberingAfterBreak="0">
+  <w:abstractNum w:abstractNumId="23" w15:restartNumberingAfterBreak="0">
     <w:nsid w:val="489423ED"/>
     <w:multiLevelType w:val="multilevel"/>
     <w:tmpl w:val="C2500622"/>
@@ -4952,7 +6380,7 @@
       </w:rPr>
     </w:lvl>
   </w:abstractNum>
-  <w:abstractNum w:abstractNumId="16" w15:restartNumberingAfterBreak="0">
+  <w:abstractNum w:abstractNumId="24" w15:restartNumberingAfterBreak="0">
     <w:nsid w:val="49D82D16"/>
     <w:multiLevelType w:val="multilevel"/>
     <w:tmpl w:val="BECC2D1A"/>
@@ -5101,7 +6529,7 @@
       </w:rPr>
     </w:lvl>
   </w:abstractNum>
-  <w:abstractNum w:abstractNumId="17" w15:restartNumberingAfterBreak="0">
+  <w:abstractNum w:abstractNumId="25" w15:restartNumberingAfterBreak="0">
     <w:nsid w:val="53BC10FE"/>
     <w:multiLevelType w:val="multilevel"/>
     <w:tmpl w:val="1E48327E"/>
@@ -5250,7 +6678,120 @@
       </w:rPr>
     </w:lvl>
   </w:abstractNum>
-  <w:abstractNum w:abstractNumId="18" w15:restartNumberingAfterBreak="0">
+  <w:abstractNum w:abstractNumId="26" w15:restartNumberingAfterBreak="0">
+    <w:nsid w:val="614444CE"/>
+    <w:multiLevelType w:val="hybridMultilevel"/>
+    <w:tmpl w:val="CE88C80C"/>
+    <w:lvl w:ilvl="0" w:tplc="040C0001">
+      <w:start w:val="1"/>
+      <w:numFmt w:val="bullet"/>
+      <w:lvlText w:val=""/>
+      <w:lvlJc w:val="left"/>
+      <w:pPr>
+        <w:ind w:left="720" w:hanging="360"/>
+      </w:pPr>
+      <w:rPr>
+        <w:rFonts w:ascii="Symbol" w:hAnsi="Symbol" w:hint="default"/>
+      </w:rPr>
+    </w:lvl>
+    <w:lvl w:ilvl="1" w:tplc="040C0003" w:tentative="1">
+      <w:start w:val="1"/>
+      <w:numFmt w:val="bullet"/>
+      <w:lvlText w:val="o"/>
+      <w:lvlJc w:val="left"/>
+      <w:pPr>
+        <w:ind w:left="1440" w:hanging="360"/>
+      </w:pPr>
+      <w:rPr>
+        <w:rFonts w:ascii="Courier New" w:hAnsi="Courier New" w:cs="Courier New" w:hint="default"/>
+      </w:rPr>
+    </w:lvl>
+    <w:lvl w:ilvl="2" w:tplc="040C0005" w:tentative="1">
+      <w:start w:val="1"/>
+      <w:numFmt w:val="bullet"/>
+      <w:lvlText w:val=""/>
+      <w:lvlJc w:val="left"/>
+      <w:pPr>
+        <w:ind w:left="2160" w:hanging="360"/>
+      </w:pPr>
+      <w:rPr>
+        <w:rFonts w:ascii="Wingdings" w:hAnsi="Wingdings" w:hint="default"/>
+      </w:rPr>
+    </w:lvl>
+    <w:lvl w:ilvl="3" w:tplc="040C0001" w:tentative="1">
+      <w:start w:val="1"/>
+      <w:numFmt w:val="bullet"/>
+      <w:lvlText w:val=""/>
+      <w:lvlJc w:val="left"/>
+      <w:pPr>
+        <w:ind w:left="2880" w:hanging="360"/>
+      </w:pPr>
+      <w:rPr>
+        <w:rFonts w:ascii="Symbol" w:hAnsi="Symbol" w:hint="default"/>
+      </w:rPr>
+    </w:lvl>
+    <w:lvl w:ilvl="4" w:tplc="040C0003" w:tentative="1">
+      <w:start w:val="1"/>
+      <w:numFmt w:val="bullet"/>
+      <w:lvlText w:val="o"/>
+      <w:lvlJc w:val="left"/>
+      <w:pPr>
+        <w:ind w:left="3600" w:hanging="360"/>
+      </w:pPr>
+      <w:rPr>
+        <w:rFonts w:ascii="Courier New" w:hAnsi="Courier New" w:cs="Courier New" w:hint="default"/>
+      </w:rPr>
+    </w:lvl>
+    <w:lvl w:ilvl="5" w:tplc="040C0005" w:tentative="1">
+      <w:start w:val="1"/>
+      <w:numFmt w:val="bullet"/>
+      <w:lvlText w:val=""/>
+      <w:lvlJc w:val="left"/>
+      <w:pPr>
+        <w:ind w:left="4320" w:hanging="360"/>
+      </w:pPr>
+      <w:rPr>
+        <w:rFonts w:ascii="Wingdings" w:hAnsi="Wingdings" w:hint="default"/>
+      </w:rPr>
+    </w:lvl>
+    <w:lvl w:ilvl="6" w:tplc="040C0001" w:tentative="1">
+      <w:start w:val="1"/>
+      <w:numFmt w:val="bullet"/>
+      <w:lvlText w:val=""/>
+      <w:lvlJc w:val="left"/>
+      <w:pPr>
+        <w:ind w:left="5040" w:hanging="360"/>
+      </w:pPr>
+      <w:rPr>
+        <w:rFonts w:ascii="Symbol" w:hAnsi="Symbol" w:hint="default"/>
+      </w:rPr>
+    </w:lvl>
+    <w:lvl w:ilvl="7" w:tplc="040C0003" w:tentative="1">
+      <w:start w:val="1"/>
+      <w:numFmt w:val="bullet"/>
+      <w:lvlText w:val="o"/>
+      <w:lvlJc w:val="left"/>
+      <w:pPr>
+        <w:ind w:left="5760" w:hanging="360"/>
+      </w:pPr>
+      <w:rPr>
+        <w:rFonts w:ascii="Courier New" w:hAnsi="Courier New" w:cs="Courier New" w:hint="default"/>
+      </w:rPr>
+    </w:lvl>
+    <w:lvl w:ilvl="8" w:tplc="040C0005" w:tentative="1">
+      <w:start w:val="1"/>
+      <w:numFmt w:val="bullet"/>
+      <w:lvlText w:val=""/>
+      <w:lvlJc w:val="left"/>
+      <w:pPr>
+        <w:ind w:left="6480" w:hanging="360"/>
+      </w:pPr>
+      <w:rPr>
+        <w:rFonts w:ascii="Wingdings" w:hAnsi="Wingdings" w:hint="default"/>
+      </w:rPr>
+    </w:lvl>
+  </w:abstractNum>
+  <w:abstractNum w:abstractNumId="27" w15:restartNumberingAfterBreak="0">
     <w:nsid w:val="665F1AA1"/>
     <w:multiLevelType w:val="multilevel"/>
     <w:tmpl w:val="84BA58A6"/>
@@ -5399,7 +6940,346 @@
       </w:rPr>
     </w:lvl>
   </w:abstractNum>
-  <w:abstractNum w:abstractNumId="19" w15:restartNumberingAfterBreak="0">
+  <w:abstractNum w:abstractNumId="28" w15:restartNumberingAfterBreak="0">
+    <w:nsid w:val="6C4B49E1"/>
+    <w:multiLevelType w:val="hybridMultilevel"/>
+    <w:tmpl w:val="1DB29E42"/>
+    <w:lvl w:ilvl="0" w:tplc="040C0001">
+      <w:start w:val="1"/>
+      <w:numFmt w:val="bullet"/>
+      <w:lvlText w:val=""/>
+      <w:lvlJc w:val="left"/>
+      <w:pPr>
+        <w:ind w:left="720" w:hanging="360"/>
+      </w:pPr>
+      <w:rPr>
+        <w:rFonts w:ascii="Symbol" w:hAnsi="Symbol" w:hint="default"/>
+      </w:rPr>
+    </w:lvl>
+    <w:lvl w:ilvl="1" w:tplc="040C0003" w:tentative="1">
+      <w:start w:val="1"/>
+      <w:numFmt w:val="bullet"/>
+      <w:lvlText w:val="o"/>
+      <w:lvlJc w:val="left"/>
+      <w:pPr>
+        <w:ind w:left="1440" w:hanging="360"/>
+      </w:pPr>
+      <w:rPr>
+        <w:rFonts w:ascii="Courier New" w:hAnsi="Courier New" w:cs="Courier New" w:hint="default"/>
+      </w:rPr>
+    </w:lvl>
+    <w:lvl w:ilvl="2" w:tplc="040C0005" w:tentative="1">
+      <w:start w:val="1"/>
+      <w:numFmt w:val="bullet"/>
+      <w:lvlText w:val=""/>
+      <w:lvlJc w:val="left"/>
+      <w:pPr>
+        <w:ind w:left="2160" w:hanging="360"/>
+      </w:pPr>
+      <w:rPr>
+        <w:rFonts w:ascii="Wingdings" w:hAnsi="Wingdings" w:hint="default"/>
+      </w:rPr>
+    </w:lvl>
+    <w:lvl w:ilvl="3" w:tplc="040C0001" w:tentative="1">
+      <w:start w:val="1"/>
+      <w:numFmt w:val="bullet"/>
+      <w:lvlText w:val=""/>
+      <w:lvlJc w:val="left"/>
+      <w:pPr>
+        <w:ind w:left="2880" w:hanging="360"/>
+      </w:pPr>
+      <w:rPr>
+        <w:rFonts w:ascii="Symbol" w:hAnsi="Symbol" w:hint="default"/>
+      </w:rPr>
+    </w:lvl>
+    <w:lvl w:ilvl="4" w:tplc="040C0003" w:tentative="1">
+      <w:start w:val="1"/>
+      <w:numFmt w:val="bullet"/>
+      <w:lvlText w:val="o"/>
+      <w:lvlJc w:val="left"/>
+      <w:pPr>
+        <w:ind w:left="3600" w:hanging="360"/>
+      </w:pPr>
+      <w:rPr>
+        <w:rFonts w:ascii="Courier New" w:hAnsi="Courier New" w:cs="Courier New" w:hint="default"/>
+      </w:rPr>
+    </w:lvl>
+    <w:lvl w:ilvl="5" w:tplc="040C0005" w:tentative="1">
+      <w:start w:val="1"/>
+      <w:numFmt w:val="bullet"/>
+      <w:lvlText w:val=""/>
+      <w:lvlJc w:val="left"/>
+      <w:pPr>
+        <w:ind w:left="4320" w:hanging="360"/>
+      </w:pPr>
+      <w:rPr>
+        <w:rFonts w:ascii="Wingdings" w:hAnsi="Wingdings" w:hint="default"/>
+      </w:rPr>
+    </w:lvl>
+    <w:lvl w:ilvl="6" w:tplc="040C0001" w:tentative="1">
+      <w:start w:val="1"/>
+      <w:numFmt w:val="bullet"/>
+      <w:lvlText w:val=""/>
+      <w:lvlJc w:val="left"/>
+      <w:pPr>
+        <w:ind w:left="5040" w:hanging="360"/>
+      </w:pPr>
+      <w:rPr>
+        <w:rFonts w:ascii="Symbol" w:hAnsi="Symbol" w:hint="default"/>
+      </w:rPr>
+    </w:lvl>
+    <w:lvl w:ilvl="7" w:tplc="040C0003" w:tentative="1">
+      <w:start w:val="1"/>
+      <w:numFmt w:val="bullet"/>
+      <w:lvlText w:val="o"/>
+      <w:lvlJc w:val="left"/>
+      <w:pPr>
+        <w:ind w:left="5760" w:hanging="360"/>
+      </w:pPr>
+      <w:rPr>
+        <w:rFonts w:ascii="Courier New" w:hAnsi="Courier New" w:cs="Courier New" w:hint="default"/>
+      </w:rPr>
+    </w:lvl>
+    <w:lvl w:ilvl="8" w:tplc="040C0005" w:tentative="1">
+      <w:start w:val="1"/>
+      <w:numFmt w:val="bullet"/>
+      <w:lvlText w:val=""/>
+      <w:lvlJc w:val="left"/>
+      <w:pPr>
+        <w:ind w:left="6480" w:hanging="360"/>
+      </w:pPr>
+      <w:rPr>
+        <w:rFonts w:ascii="Wingdings" w:hAnsi="Wingdings" w:hint="default"/>
+      </w:rPr>
+    </w:lvl>
+  </w:abstractNum>
+  <w:abstractNum w:abstractNumId="29" w15:restartNumberingAfterBreak="0">
+    <w:nsid w:val="6F490705"/>
+    <w:multiLevelType w:val="hybridMultilevel"/>
+    <w:tmpl w:val="0B446F9A"/>
+    <w:lvl w:ilvl="0" w:tplc="040C0001">
+      <w:start w:val="1"/>
+      <w:numFmt w:val="bullet"/>
+      <w:lvlText w:val=""/>
+      <w:lvlJc w:val="left"/>
+      <w:pPr>
+        <w:ind w:left="720" w:hanging="360"/>
+      </w:pPr>
+      <w:rPr>
+        <w:rFonts w:ascii="Symbol" w:hAnsi="Symbol" w:hint="default"/>
+      </w:rPr>
+    </w:lvl>
+    <w:lvl w:ilvl="1" w:tplc="040C0003" w:tentative="1">
+      <w:start w:val="1"/>
+      <w:numFmt w:val="bullet"/>
+      <w:lvlText w:val="o"/>
+      <w:lvlJc w:val="left"/>
+      <w:pPr>
+        <w:ind w:left="1440" w:hanging="360"/>
+      </w:pPr>
+      <w:rPr>
+        <w:rFonts w:ascii="Courier New" w:hAnsi="Courier New" w:cs="Courier New" w:hint="default"/>
+      </w:rPr>
+    </w:lvl>
+    <w:lvl w:ilvl="2" w:tplc="040C0005" w:tentative="1">
+      <w:start w:val="1"/>
+      <w:numFmt w:val="bullet"/>
+      <w:lvlText w:val=""/>
+      <w:lvlJc w:val="left"/>
+      <w:pPr>
+        <w:ind w:left="2160" w:hanging="360"/>
+      </w:pPr>
+      <w:rPr>
+        <w:rFonts w:ascii="Wingdings" w:hAnsi="Wingdings" w:hint="default"/>
+      </w:rPr>
+    </w:lvl>
+    <w:lvl w:ilvl="3" w:tplc="040C0001" w:tentative="1">
+      <w:start w:val="1"/>
+      <w:numFmt w:val="bullet"/>
+      <w:lvlText w:val=""/>
+      <w:lvlJc w:val="left"/>
+      <w:pPr>
+        <w:ind w:left="2880" w:hanging="360"/>
+      </w:pPr>
+      <w:rPr>
+        <w:rFonts w:ascii="Symbol" w:hAnsi="Symbol" w:hint="default"/>
+      </w:rPr>
+    </w:lvl>
+    <w:lvl w:ilvl="4" w:tplc="040C0003" w:tentative="1">
+      <w:start w:val="1"/>
+      <w:numFmt w:val="bullet"/>
+      <w:lvlText w:val="o"/>
+      <w:lvlJc w:val="left"/>
+      <w:pPr>
+        <w:ind w:left="3600" w:hanging="360"/>
+      </w:pPr>
+      <w:rPr>
+        <w:rFonts w:ascii="Courier New" w:hAnsi="Courier New" w:cs="Courier New" w:hint="default"/>
+      </w:rPr>
+    </w:lvl>
+    <w:lvl w:ilvl="5" w:tplc="040C0005" w:tentative="1">
+      <w:start w:val="1"/>
+      <w:numFmt w:val="bullet"/>
+      <w:lvlText w:val=""/>
+      <w:lvlJc w:val="left"/>
+      <w:pPr>
+        <w:ind w:left="4320" w:hanging="360"/>
+      </w:pPr>
+      <w:rPr>
+        <w:rFonts w:ascii="Wingdings" w:hAnsi="Wingdings" w:hint="default"/>
+      </w:rPr>
+    </w:lvl>
+    <w:lvl w:ilvl="6" w:tplc="040C0001" w:tentative="1">
+      <w:start w:val="1"/>
+      <w:numFmt w:val="bullet"/>
+      <w:lvlText w:val=""/>
+      <w:lvlJc w:val="left"/>
+      <w:pPr>
+        <w:ind w:left="5040" w:hanging="360"/>
+      </w:pPr>
+      <w:rPr>
+        <w:rFonts w:ascii="Symbol" w:hAnsi="Symbol" w:hint="default"/>
+      </w:rPr>
+    </w:lvl>
+    <w:lvl w:ilvl="7" w:tplc="040C0003" w:tentative="1">
+      <w:start w:val="1"/>
+      <w:numFmt w:val="bullet"/>
+      <w:lvlText w:val="o"/>
+      <w:lvlJc w:val="left"/>
+      <w:pPr>
+        <w:ind w:left="5760" w:hanging="360"/>
+      </w:pPr>
+      <w:rPr>
+        <w:rFonts w:ascii="Courier New" w:hAnsi="Courier New" w:cs="Courier New" w:hint="default"/>
+      </w:rPr>
+    </w:lvl>
+    <w:lvl w:ilvl="8" w:tplc="040C0005" w:tentative="1">
+      <w:start w:val="1"/>
+      <w:numFmt w:val="bullet"/>
+      <w:lvlText w:val=""/>
+      <w:lvlJc w:val="left"/>
+      <w:pPr>
+        <w:ind w:left="6480" w:hanging="360"/>
+      </w:pPr>
+      <w:rPr>
+        <w:rFonts w:ascii="Wingdings" w:hAnsi="Wingdings" w:hint="default"/>
+      </w:rPr>
+    </w:lvl>
+  </w:abstractNum>
+  <w:abstractNum w:abstractNumId="30" w15:restartNumberingAfterBreak="0">
+    <w:nsid w:val="71145D53"/>
+    <w:multiLevelType w:val="hybridMultilevel"/>
+    <w:tmpl w:val="FD04465C"/>
+    <w:lvl w:ilvl="0" w:tplc="040C0001">
+      <w:start w:val="1"/>
+      <w:numFmt w:val="bullet"/>
+      <w:lvlText w:val=""/>
+      <w:lvlJc w:val="left"/>
+      <w:pPr>
+        <w:ind w:left="720" w:hanging="360"/>
+      </w:pPr>
+      <w:rPr>
+        <w:rFonts w:ascii="Symbol" w:hAnsi="Symbol" w:hint="default"/>
+      </w:rPr>
+    </w:lvl>
+    <w:lvl w:ilvl="1" w:tplc="040C0003" w:tentative="1">
+      <w:start w:val="1"/>
+      <w:numFmt w:val="bullet"/>
+      <w:lvlText w:val="o"/>
+      <w:lvlJc w:val="left"/>
+      <w:pPr>
+        <w:ind w:left="1440" w:hanging="360"/>
+      </w:pPr>
+      <w:rPr>
+        <w:rFonts w:ascii="Courier New" w:hAnsi="Courier New" w:cs="Courier New" w:hint="default"/>
+      </w:rPr>
+    </w:lvl>
+    <w:lvl w:ilvl="2" w:tplc="040C0005" w:tentative="1">
+      <w:start w:val="1"/>
+      <w:numFmt w:val="bullet"/>
+      <w:lvlText w:val=""/>
+      <w:lvlJc w:val="left"/>
+      <w:pPr>
+        <w:ind w:left="2160" w:hanging="360"/>
+      </w:pPr>
+      <w:rPr>
+        <w:rFonts w:ascii="Wingdings" w:hAnsi="Wingdings" w:hint="default"/>
+      </w:rPr>
+    </w:lvl>
+    <w:lvl w:ilvl="3" w:tplc="040C0001" w:tentative="1">
+      <w:start w:val="1"/>
+      <w:numFmt w:val="bullet"/>
+      <w:lvlText w:val=""/>
+      <w:lvlJc w:val="left"/>
+      <w:pPr>
+        <w:ind w:left="2880" w:hanging="360"/>
+      </w:pPr>
+      <w:rPr>
+        <w:rFonts w:ascii="Symbol" w:hAnsi="Symbol" w:hint="default"/>
+      </w:rPr>
+    </w:lvl>
+    <w:lvl w:ilvl="4" w:tplc="040C0003" w:tentative="1">
+      <w:start w:val="1"/>
+      <w:numFmt w:val="bullet"/>
+      <w:lvlText w:val="o"/>
+      <w:lvlJc w:val="left"/>
+      <w:pPr>
+        <w:ind w:left="3600" w:hanging="360"/>
+      </w:pPr>
+      <w:rPr>
+        <w:rFonts w:ascii="Courier New" w:hAnsi="Courier New" w:cs="Courier New" w:hint="default"/>
+      </w:rPr>
+    </w:lvl>
+    <w:lvl w:ilvl="5" w:tplc="040C0005" w:tentative="1">
+      <w:start w:val="1"/>
+      <w:numFmt w:val="bullet"/>
+      <w:lvlText w:val=""/>
+      <w:lvlJc w:val="left"/>
+      <w:pPr>
+        <w:ind w:left="4320" w:hanging="360"/>
+      </w:pPr>
+      <w:rPr>
+        <w:rFonts w:ascii="Wingdings" w:hAnsi="Wingdings" w:hint="default"/>
+      </w:rPr>
+    </w:lvl>
+    <w:lvl w:ilvl="6" w:tplc="040C0001" w:tentative="1">
+      <w:start w:val="1"/>
+      <w:numFmt w:val="bullet"/>
+      <w:lvlText w:val=""/>
+      <w:lvlJc w:val="left"/>
+      <w:pPr>
+        <w:ind w:left="5040" w:hanging="360"/>
+      </w:pPr>
+      <w:rPr>
+        <w:rFonts w:ascii="Symbol" w:hAnsi="Symbol" w:hint="default"/>
+      </w:rPr>
+    </w:lvl>
+    <w:lvl w:ilvl="7" w:tplc="040C0003" w:tentative="1">
+      <w:start w:val="1"/>
+      <w:numFmt w:val="bullet"/>
+      <w:lvlText w:val="o"/>
+      <w:lvlJc w:val="left"/>
+      <w:pPr>
+        <w:ind w:left="5760" w:hanging="360"/>
+      </w:pPr>
+      <w:rPr>
+        <w:rFonts w:ascii="Courier New" w:hAnsi="Courier New" w:cs="Courier New" w:hint="default"/>
+      </w:rPr>
+    </w:lvl>
+    <w:lvl w:ilvl="8" w:tplc="040C0005" w:tentative="1">
+      <w:start w:val="1"/>
+      <w:numFmt w:val="bullet"/>
+      <w:lvlText w:val=""/>
+      <w:lvlJc w:val="left"/>
+      <w:pPr>
+        <w:ind w:left="6480" w:hanging="360"/>
+      </w:pPr>
+      <w:rPr>
+        <w:rFonts w:ascii="Wingdings" w:hAnsi="Wingdings" w:hint="default"/>
+      </w:rPr>
+    </w:lvl>
+  </w:abstractNum>
+  <w:abstractNum w:abstractNumId="31" w15:restartNumberingAfterBreak="0">
     <w:nsid w:val="76590F3E"/>
     <w:multiLevelType w:val="multilevel"/>
     <w:tmpl w:val="D17AF69C"/>
@@ -5545,6 +7425,232 @@
       <w:rPr>
         <w:rFonts w:ascii="Wingdings" w:hAnsi="Wingdings" w:hint="default"/>
         <w:sz w:val="20"/>
+      </w:rPr>
+    </w:lvl>
+  </w:abstractNum>
+  <w:abstractNum w:abstractNumId="32" w15:restartNumberingAfterBreak="0">
+    <w:nsid w:val="79452382"/>
+    <w:multiLevelType w:val="hybridMultilevel"/>
+    <w:tmpl w:val="DDBE5EE0"/>
+    <w:lvl w:ilvl="0" w:tplc="040C0001">
+      <w:start w:val="1"/>
+      <w:numFmt w:val="bullet"/>
+      <w:lvlText w:val=""/>
+      <w:lvlJc w:val="left"/>
+      <w:pPr>
+        <w:ind w:left="720" w:hanging="360"/>
+      </w:pPr>
+      <w:rPr>
+        <w:rFonts w:ascii="Symbol" w:hAnsi="Symbol" w:hint="default"/>
+      </w:rPr>
+    </w:lvl>
+    <w:lvl w:ilvl="1" w:tplc="040C0003" w:tentative="1">
+      <w:start w:val="1"/>
+      <w:numFmt w:val="bullet"/>
+      <w:lvlText w:val="o"/>
+      <w:lvlJc w:val="left"/>
+      <w:pPr>
+        <w:ind w:left="1440" w:hanging="360"/>
+      </w:pPr>
+      <w:rPr>
+        <w:rFonts w:ascii="Courier New" w:hAnsi="Courier New" w:cs="Courier New" w:hint="default"/>
+      </w:rPr>
+    </w:lvl>
+    <w:lvl w:ilvl="2" w:tplc="040C0005" w:tentative="1">
+      <w:start w:val="1"/>
+      <w:numFmt w:val="bullet"/>
+      <w:lvlText w:val=""/>
+      <w:lvlJc w:val="left"/>
+      <w:pPr>
+        <w:ind w:left="2160" w:hanging="360"/>
+      </w:pPr>
+      <w:rPr>
+        <w:rFonts w:ascii="Wingdings" w:hAnsi="Wingdings" w:hint="default"/>
+      </w:rPr>
+    </w:lvl>
+    <w:lvl w:ilvl="3" w:tplc="040C0001" w:tentative="1">
+      <w:start w:val="1"/>
+      <w:numFmt w:val="bullet"/>
+      <w:lvlText w:val=""/>
+      <w:lvlJc w:val="left"/>
+      <w:pPr>
+        <w:ind w:left="2880" w:hanging="360"/>
+      </w:pPr>
+      <w:rPr>
+        <w:rFonts w:ascii="Symbol" w:hAnsi="Symbol" w:hint="default"/>
+      </w:rPr>
+    </w:lvl>
+    <w:lvl w:ilvl="4" w:tplc="040C0003" w:tentative="1">
+      <w:start w:val="1"/>
+      <w:numFmt w:val="bullet"/>
+      <w:lvlText w:val="o"/>
+      <w:lvlJc w:val="left"/>
+      <w:pPr>
+        <w:ind w:left="3600" w:hanging="360"/>
+      </w:pPr>
+      <w:rPr>
+        <w:rFonts w:ascii="Courier New" w:hAnsi="Courier New" w:cs="Courier New" w:hint="default"/>
+      </w:rPr>
+    </w:lvl>
+    <w:lvl w:ilvl="5" w:tplc="040C0005" w:tentative="1">
+      <w:start w:val="1"/>
+      <w:numFmt w:val="bullet"/>
+      <w:lvlText w:val=""/>
+      <w:lvlJc w:val="left"/>
+      <w:pPr>
+        <w:ind w:left="4320" w:hanging="360"/>
+      </w:pPr>
+      <w:rPr>
+        <w:rFonts w:ascii="Wingdings" w:hAnsi="Wingdings" w:hint="default"/>
+      </w:rPr>
+    </w:lvl>
+    <w:lvl w:ilvl="6" w:tplc="040C0001" w:tentative="1">
+      <w:start w:val="1"/>
+      <w:numFmt w:val="bullet"/>
+      <w:lvlText w:val=""/>
+      <w:lvlJc w:val="left"/>
+      <w:pPr>
+        <w:ind w:left="5040" w:hanging="360"/>
+      </w:pPr>
+      <w:rPr>
+        <w:rFonts w:ascii="Symbol" w:hAnsi="Symbol" w:hint="default"/>
+      </w:rPr>
+    </w:lvl>
+    <w:lvl w:ilvl="7" w:tplc="040C0003" w:tentative="1">
+      <w:start w:val="1"/>
+      <w:numFmt w:val="bullet"/>
+      <w:lvlText w:val="o"/>
+      <w:lvlJc w:val="left"/>
+      <w:pPr>
+        <w:ind w:left="5760" w:hanging="360"/>
+      </w:pPr>
+      <w:rPr>
+        <w:rFonts w:ascii="Courier New" w:hAnsi="Courier New" w:cs="Courier New" w:hint="default"/>
+      </w:rPr>
+    </w:lvl>
+    <w:lvl w:ilvl="8" w:tplc="040C0005" w:tentative="1">
+      <w:start w:val="1"/>
+      <w:numFmt w:val="bullet"/>
+      <w:lvlText w:val=""/>
+      <w:lvlJc w:val="left"/>
+      <w:pPr>
+        <w:ind w:left="6480" w:hanging="360"/>
+      </w:pPr>
+      <w:rPr>
+        <w:rFonts w:ascii="Wingdings" w:hAnsi="Wingdings" w:hint="default"/>
+      </w:rPr>
+    </w:lvl>
+  </w:abstractNum>
+  <w:abstractNum w:abstractNumId="33" w15:restartNumberingAfterBreak="0">
+    <w:nsid w:val="7E7364F7"/>
+    <w:multiLevelType w:val="hybridMultilevel"/>
+    <w:tmpl w:val="41B2DC9C"/>
+    <w:lvl w:ilvl="0" w:tplc="040C0001">
+      <w:start w:val="1"/>
+      <w:numFmt w:val="bullet"/>
+      <w:lvlText w:val=""/>
+      <w:lvlJc w:val="left"/>
+      <w:pPr>
+        <w:ind w:left="720" w:hanging="360"/>
+      </w:pPr>
+      <w:rPr>
+        <w:rFonts w:ascii="Symbol" w:hAnsi="Symbol" w:hint="default"/>
+      </w:rPr>
+    </w:lvl>
+    <w:lvl w:ilvl="1" w:tplc="040C0003" w:tentative="1">
+      <w:start w:val="1"/>
+      <w:numFmt w:val="bullet"/>
+      <w:lvlText w:val="o"/>
+      <w:lvlJc w:val="left"/>
+      <w:pPr>
+        <w:ind w:left="1440" w:hanging="360"/>
+      </w:pPr>
+      <w:rPr>
+        <w:rFonts w:ascii="Courier New" w:hAnsi="Courier New" w:cs="Courier New" w:hint="default"/>
+      </w:rPr>
+    </w:lvl>
+    <w:lvl w:ilvl="2" w:tplc="040C0005" w:tentative="1">
+      <w:start w:val="1"/>
+      <w:numFmt w:val="bullet"/>
+      <w:lvlText w:val=""/>
+      <w:lvlJc w:val="left"/>
+      <w:pPr>
+        <w:ind w:left="2160" w:hanging="360"/>
+      </w:pPr>
+      <w:rPr>
+        <w:rFonts w:ascii="Wingdings" w:hAnsi="Wingdings" w:hint="default"/>
+      </w:rPr>
+    </w:lvl>
+    <w:lvl w:ilvl="3" w:tplc="040C0001" w:tentative="1">
+      <w:start w:val="1"/>
+      <w:numFmt w:val="bullet"/>
+      <w:lvlText w:val=""/>
+      <w:lvlJc w:val="left"/>
+      <w:pPr>
+        <w:ind w:left="2880" w:hanging="360"/>
+      </w:pPr>
+      <w:rPr>
+        <w:rFonts w:ascii="Symbol" w:hAnsi="Symbol" w:hint="default"/>
+      </w:rPr>
+    </w:lvl>
+    <w:lvl w:ilvl="4" w:tplc="040C0003" w:tentative="1">
+      <w:start w:val="1"/>
+      <w:numFmt w:val="bullet"/>
+      <w:lvlText w:val="o"/>
+      <w:lvlJc w:val="left"/>
+      <w:pPr>
+        <w:ind w:left="3600" w:hanging="360"/>
+      </w:pPr>
+      <w:rPr>
+        <w:rFonts w:ascii="Courier New" w:hAnsi="Courier New" w:cs="Courier New" w:hint="default"/>
+      </w:rPr>
+    </w:lvl>
+    <w:lvl w:ilvl="5" w:tplc="040C0005" w:tentative="1">
+      <w:start w:val="1"/>
+      <w:numFmt w:val="bullet"/>
+      <w:lvlText w:val=""/>
+      <w:lvlJc w:val="left"/>
+      <w:pPr>
+        <w:ind w:left="4320" w:hanging="360"/>
+      </w:pPr>
+      <w:rPr>
+        <w:rFonts w:ascii="Wingdings" w:hAnsi="Wingdings" w:hint="default"/>
+      </w:rPr>
+    </w:lvl>
+    <w:lvl w:ilvl="6" w:tplc="040C0001" w:tentative="1">
+      <w:start w:val="1"/>
+      <w:numFmt w:val="bullet"/>
+      <w:lvlText w:val=""/>
+      <w:lvlJc w:val="left"/>
+      <w:pPr>
+        <w:ind w:left="5040" w:hanging="360"/>
+      </w:pPr>
+      <w:rPr>
+        <w:rFonts w:ascii="Symbol" w:hAnsi="Symbol" w:hint="default"/>
+      </w:rPr>
+    </w:lvl>
+    <w:lvl w:ilvl="7" w:tplc="040C0003" w:tentative="1">
+      <w:start w:val="1"/>
+      <w:numFmt w:val="bullet"/>
+      <w:lvlText w:val="o"/>
+      <w:lvlJc w:val="left"/>
+      <w:pPr>
+        <w:ind w:left="5760" w:hanging="360"/>
+      </w:pPr>
+      <w:rPr>
+        <w:rFonts w:ascii="Courier New" w:hAnsi="Courier New" w:cs="Courier New" w:hint="default"/>
+      </w:rPr>
+    </w:lvl>
+    <w:lvl w:ilvl="8" w:tplc="040C0005" w:tentative="1">
+      <w:start w:val="1"/>
+      <w:numFmt w:val="bullet"/>
+      <w:lvlText w:val=""/>
+      <w:lvlJc w:val="left"/>
+      <w:pPr>
+        <w:ind w:left="6480" w:hanging="360"/>
+      </w:pPr>
+      <w:rPr>
+        <w:rFonts w:ascii="Wingdings" w:hAnsi="Wingdings" w:hint="default"/>
       </w:rPr>
     </w:lvl>
   </w:abstractNum>
@@ -5552,61 +7658,103 @@
     <w:abstractNumId w:val="0"/>
   </w:num>
   <w:num w:numId="2">
+    <w:abstractNumId w:val="17"/>
+  </w:num>
+  <w:num w:numId="3">
+    <w:abstractNumId w:val="22"/>
+  </w:num>
+  <w:num w:numId="4">
+    <w:abstractNumId w:val="6"/>
+  </w:num>
+  <w:num w:numId="5">
+    <w:abstractNumId w:val="24"/>
+  </w:num>
+  <w:num w:numId="6">
+    <w:abstractNumId w:val="25"/>
+  </w:num>
+  <w:num w:numId="7">
+    <w:abstractNumId w:val="5"/>
+  </w:num>
+  <w:num w:numId="8">
+    <w:abstractNumId w:val="20"/>
+  </w:num>
+  <w:num w:numId="9">
     <w:abstractNumId w:val="10"/>
   </w:num>
-  <w:num w:numId="3">
+  <w:num w:numId="10">
+    <w:abstractNumId w:val="23"/>
+  </w:num>
+  <w:num w:numId="11">
+    <w:abstractNumId w:val="21"/>
+  </w:num>
+  <w:num w:numId="12">
+    <w:abstractNumId w:val="3"/>
+  </w:num>
+  <w:num w:numId="13">
+    <w:abstractNumId w:val="9"/>
+  </w:num>
+  <w:num w:numId="14">
+    <w:abstractNumId w:val="27"/>
+  </w:num>
+  <w:num w:numId="15">
+    <w:abstractNumId w:val="18"/>
+  </w:num>
+  <w:num w:numId="16">
+    <w:abstractNumId w:val="12"/>
+  </w:num>
+  <w:num w:numId="17">
+    <w:abstractNumId w:val="31"/>
+  </w:num>
+  <w:num w:numId="18">
+    <w:abstractNumId w:val="16"/>
+  </w:num>
+  <w:num w:numId="19">
+    <w:abstractNumId w:val="2"/>
+  </w:num>
+  <w:num w:numId="20">
+    <w:abstractNumId w:val="15"/>
+  </w:num>
+  <w:num w:numId="21">
+    <w:abstractNumId w:val="7"/>
+  </w:num>
+  <w:num w:numId="22">
+    <w:abstractNumId w:val="26"/>
+  </w:num>
+  <w:num w:numId="23">
+    <w:abstractNumId w:val="33"/>
+  </w:num>
+  <w:num w:numId="24">
+    <w:abstractNumId w:val="8"/>
+  </w:num>
+  <w:num w:numId="25">
+    <w:abstractNumId w:val="32"/>
+  </w:num>
+  <w:num w:numId="26">
+    <w:abstractNumId w:val="28"/>
+  </w:num>
+  <w:num w:numId="27">
+    <w:abstractNumId w:val="13"/>
+  </w:num>
+  <w:num w:numId="28">
+    <w:abstractNumId w:val="1"/>
+  </w:num>
+  <w:num w:numId="29">
+    <w:abstractNumId w:val="19"/>
+  </w:num>
+  <w:num w:numId="30">
+    <w:abstractNumId w:val="30"/>
+  </w:num>
+  <w:num w:numId="31">
+    <w:abstractNumId w:val="29"/>
+  </w:num>
+  <w:num w:numId="32">
     <w:abstractNumId w:val="14"/>
   </w:num>
-  <w:num w:numId="4">
-    <w:abstractNumId w:val="4"/>
-  </w:num>
-  <w:num w:numId="5">
-    <w:abstractNumId w:val="16"/>
-  </w:num>
-  <w:num w:numId="6">
-    <w:abstractNumId w:val="17"/>
-  </w:num>
-  <w:num w:numId="7">
-    <w:abstractNumId w:val="3"/>
-  </w:num>
-  <w:num w:numId="8">
-    <w:abstractNumId w:val="12"/>
-  </w:num>
-  <w:num w:numId="9">
-    <w:abstractNumId w:val="6"/>
-  </w:num>
-  <w:num w:numId="10">
-    <w:abstractNumId w:val="15"/>
-  </w:num>
-  <w:num w:numId="11">
-    <w:abstractNumId w:val="13"/>
-  </w:num>
-  <w:num w:numId="12">
-    <w:abstractNumId w:val="2"/>
-  </w:num>
-  <w:num w:numId="13">
-    <w:abstractNumId w:val="5"/>
-  </w:num>
-  <w:num w:numId="14">
-    <w:abstractNumId w:val="18"/>
-  </w:num>
-  <w:num w:numId="15">
+  <w:num w:numId="33">
     <w:abstractNumId w:val="11"/>
   </w:num>
-  <w:num w:numId="16">
-    <w:abstractNumId w:val="7"/>
-  </w:num>
-  <w:num w:numId="17">
-    <w:abstractNumId w:val="19"/>
-  </w:num>
-  <w:num w:numId="18">
-    <w:abstractNumId w:val="9"/>
-  </w:num>
-  <w:num w:numId="19">
-    <w:abstractNumId w:val="1"/>
-  </w:num>
-  <w:num w:numId="20">
-    <w:abstractNumId w:val="8"/>
+  <w:num w:numId="34">
+    <w:abstractNumId w:val="4"/>
   </w:num>
 </w:numbering>
 </file>
@@ -6134,6 +8282,36 @@
       <w:bCs/>
     </w:rPr>
   </w:style>
+  <w:style w:type="paragraph" w:styleId="Paragraphedeliste">
+    <w:name w:val="List Paragraph"/>
+    <w:basedOn w:val="Normal"/>
+    <w:uiPriority w:val="34"/>
+    <w:qFormat/>
+    <w:rsid w:val="00C208DF"/>
+    <w:pPr>
+      <w:ind w:left="720"/>
+      <w:contextualSpacing/>
+    </w:pPr>
+  </w:style>
+  <w:style w:type="table" w:styleId="Grilledutableau">
+    <w:name w:val="Table Grid"/>
+    <w:basedOn w:val="TableauNormal"/>
+    <w:uiPriority w:val="39"/>
+    <w:rsid w:val="00E7014D"/>
+    <w:pPr>
+      <w:spacing w:after="0" w:line="240" w:lineRule="auto"/>
+    </w:pPr>
+    <w:tblPr>
+      <w:tblBorders>
+        <w:top w:val="single" w:sz="4" w:space="0" w:color="auto"/>
+        <w:left w:val="single" w:sz="4" w:space="0" w:color="auto"/>
+        <w:bottom w:val="single" w:sz="4" w:space="0" w:color="auto"/>
+        <w:right w:val="single" w:sz="4" w:space="0" w:color="auto"/>
+        <w:insideH w:val="single" w:sz="4" w:space="0" w:color="auto"/>
+        <w:insideV w:val="single" w:sz="4" w:space="0" w:color="auto"/>
+      </w:tblBorders>
+    </w:tblPr>
+  </w:style>
 </w:styles>
 </file>
 
@@ -6437,7 +8615,7 @@
 </file>
 
 <file path=customXml/itemProps1.xml><?xml version="1.0" encoding="utf-8"?>
-<ds:datastoreItem xmlns:ds="http://schemas.openxmlformats.org/officeDocument/2006/customXml" ds:itemID="{D02EA532-CB92-41AA-BB0E-F522200B0467}">
+<ds:datastoreItem xmlns:ds="http://schemas.openxmlformats.org/officeDocument/2006/customXml" ds:itemID="{15DCC635-7405-48B1-AAFD-1AA1A07A96D2}">
   <ds:schemaRefs>
     <ds:schemaRef ds:uri="http://schemas.openxmlformats.org/officeDocument/2006/bibliography"/>
   </ds:schemaRefs>

</xml_diff>